<commit_message>
Je sais pas ce que c'esy
</commit_message>
<xml_diff>
--- a/Memoire.docx
+++ b/Memoire.docx
@@ -1,46 +1,46 @@
 
 <file path=word/document.xml><?xml version="1.0" encoding="utf-8"?>
-<w:document xmlns:wpc="http://schemas.microsoft.com/office/word/2010/wordprocessingCanvas" xmlns:cx="http://schemas.microsoft.com/office/drawing/2014/chartex" xmlns:cx1="http://schemas.microsoft.com/office/drawing/2015/9/8/chartex" xmlns:mc="http://schemas.openxmlformats.org/markup-compatibility/2006" xmlns:o="urn:schemas-microsoft-com:office:office" xmlns:r="http://schemas.openxmlformats.org/officeDocument/2006/relationships" xmlns:m="http://schemas.openxmlformats.org/officeDocument/2006/math" xmlns:v="urn:schemas-microsoft-com:vml" xmlns:wp14="http://schemas.microsoft.com/office/word/2010/wordprocessingDrawing" xmlns:wp="http://schemas.openxmlformats.org/drawingml/2006/wordprocessingDrawing" xmlns:w10="urn:schemas-microsoft-com:office:word" xmlns:w="http://schemas.openxmlformats.org/wordprocessingml/2006/main" xmlns:w14="http://schemas.microsoft.com/office/word/2010/wordml" xmlns:w15="http://schemas.microsoft.com/office/word/2012/wordml" xmlns:w16se="http://schemas.microsoft.com/office/word/2015/wordml/symex" xmlns:wpg="http://schemas.microsoft.com/office/word/2010/wordprocessingGroup" xmlns:wpi="http://schemas.microsoft.com/office/word/2010/wordprocessingInk" xmlns:wne="http://schemas.microsoft.com/office/word/2006/wordml" xmlns:wps="http://schemas.microsoft.com/office/word/2010/wordprocessingShape" mc:Ignorable="w14 w15 w16se wp14">
+<w:document xmlns:wpc="http://schemas.microsoft.com/office/word/2010/wordprocessingCanvas" xmlns:mc="http://schemas.openxmlformats.org/markup-compatibility/2006" xmlns:o="urn:schemas-microsoft-com:office:office" xmlns:r="http://schemas.openxmlformats.org/officeDocument/2006/relationships" xmlns:m="http://schemas.openxmlformats.org/officeDocument/2006/math" xmlns:v="urn:schemas-microsoft-com:vml" xmlns:wp14="http://schemas.microsoft.com/office/word/2010/wordprocessingDrawing" xmlns:wp="http://schemas.openxmlformats.org/drawingml/2006/wordprocessingDrawing" xmlns:w10="urn:schemas-microsoft-com:office:word" xmlns:w="http://schemas.openxmlformats.org/wordprocessingml/2006/main" xmlns:w14="http://schemas.microsoft.com/office/word/2010/wordml" xmlns:w15="http://schemas.microsoft.com/office/word/2012/wordml" xmlns:wpg="http://schemas.microsoft.com/office/word/2010/wordprocessingGroup" xmlns:wpi="http://schemas.microsoft.com/office/word/2010/wordprocessingInk" xmlns:wne="http://schemas.microsoft.com/office/word/2006/wordml" xmlns:wps="http://schemas.microsoft.com/office/word/2010/wordprocessingShape" mc:Ignorable="w14 w15 wp14">
   <w:background w:color="FFFFFF"/>
   <w:body>
     <w:p>
       <w:pPr>
-        <w:pStyle w:val="Titre"/>
+        <w:pStyle w:val="Title"/>
       </w:pPr>
       <w:bookmarkStart w:id="0" w:name="h.5aq8t8f8w6cp" w:colFirst="0" w:colLast="0"/>
       <w:bookmarkEnd w:id="0"/>
     </w:p>
     <w:p>
       <w:pPr>
-        <w:pStyle w:val="Titre"/>
+        <w:pStyle w:val="Title"/>
       </w:pPr>
       <w:bookmarkStart w:id="1" w:name="h.mps0h5yhg2qb" w:colFirst="0" w:colLast="0"/>
       <w:bookmarkEnd w:id="1"/>
     </w:p>
     <w:p>
       <w:pPr>
-        <w:pStyle w:val="Titre"/>
+        <w:pStyle w:val="Title"/>
       </w:pPr>
       <w:bookmarkStart w:id="2" w:name="h.a268f0hx1zd5" w:colFirst="0" w:colLast="0"/>
       <w:bookmarkEnd w:id="2"/>
     </w:p>
     <w:p>
       <w:pPr>
-        <w:pStyle w:val="Titre"/>
+        <w:pStyle w:val="Title"/>
       </w:pPr>
       <w:bookmarkStart w:id="3" w:name="h.7or44hbvyrbl" w:colFirst="0" w:colLast="0"/>
       <w:bookmarkEnd w:id="3"/>
     </w:p>
     <w:p>
       <w:pPr>
-        <w:pStyle w:val="Titre"/>
+        <w:pStyle w:val="Title"/>
       </w:pPr>
       <w:bookmarkStart w:id="4" w:name="h.7a2w43y2kyh" w:colFirst="0" w:colLast="0"/>
       <w:bookmarkEnd w:id="4"/>
     </w:p>
     <w:p>
       <w:pPr>
-        <w:pStyle w:val="Titre"/>
+        <w:pStyle w:val="Title"/>
       </w:pPr>
       <w:bookmarkStart w:id="5" w:name="h.6uwhbgpldxr" w:colFirst="0" w:colLast="0"/>
       <w:bookmarkEnd w:id="5"/>
@@ -54,7 +54,7 @@
     <w:p/>
     <w:p>
       <w:pPr>
-        <w:pStyle w:val="Sous-titre"/>
+        <w:pStyle w:val="Subtitle"/>
       </w:pPr>
       <w:bookmarkStart w:id="6" w:name="h.yce1lnc25a9" w:colFirst="0" w:colLast="0"/>
       <w:bookmarkEnd w:id="6"/>
@@ -64,7 +64,7 @@
     </w:p>
     <w:p>
       <w:pPr>
-        <w:pStyle w:val="Sous-titre"/>
+        <w:pStyle w:val="Subtitle"/>
       </w:pPr>
       <w:bookmarkStart w:id="7" w:name="h.yo3f0todop8r" w:colFirst="0" w:colLast="0"/>
       <w:bookmarkEnd w:id="7"/>
@@ -241,9 +241,11 @@
       <w:r>
         <w:rPr>
           <w:b/>
+          <w:bCs/>
           <w:sz w:val="40"/>
           <w:szCs w:val="40"/>
         </w:rPr>
+        <w:lastRenderedPageBreak/>
         <w:t>5A 2015</w:t>
       </w:r>
       <w:bookmarkStart w:id="8" w:name="h.1dhqulxuqqw2" w:colFirst="0" w:colLast="0"/>
@@ -251,7 +253,7 @@
     </w:p>
     <w:p>
       <w:pPr>
-        <w:pStyle w:val="TM1"/>
+        <w:pStyle w:val="TOC1"/>
         <w:tabs>
           <w:tab w:val="left" w:pos="1200"/>
           <w:tab w:val="right" w:leader="dot" w:pos="10196"/>
@@ -269,7 +271,6 @@
         </w:rPr>
       </w:pPr>
       <w:r>
-        <w:lastRenderedPageBreak/>
         <w:fldChar w:fldCharType="begin"/>
       </w:r>
       <w:r>
@@ -281,7 +282,7 @@
       <w:hyperlink w:anchor="_Toc439855928" w:history="1">
         <w:r>
           <w:rPr>
-            <w:rStyle w:val="Lienhypertexte"/>
+            <w:rStyle w:val="Hyperlink"/>
           </w:rPr>
           <w:t>1.</w:t>
         </w:r>
@@ -300,7 +301,7 @@
         </w:r>
         <w:r>
           <w:rPr>
-            <w:rStyle w:val="Lienhypertexte"/>
+            <w:rStyle w:val="Hyperlink"/>
           </w:rPr>
           <w:t>Avant-propos</w:t>
         </w:r>
@@ -356,7 +357,7 @@
     </w:p>
     <w:p>
       <w:pPr>
-        <w:pStyle w:val="TM2"/>
+        <w:pStyle w:val="TOC2"/>
         <w:tabs>
           <w:tab w:val="left" w:pos="1680"/>
           <w:tab w:val="right" w:leader="dot" w:pos="10196"/>
@@ -374,7 +375,7 @@
       <w:hyperlink w:anchor="_Toc439855929" w:history="1">
         <w:r>
           <w:rPr>
-            <w:rStyle w:val="Lienhypertexte"/>
+            <w:rStyle w:val="Hyperlink"/>
           </w:rPr>
           <w:t>1.1.</w:t>
         </w:r>
@@ -391,7 +392,7 @@
         </w:r>
         <w:r>
           <w:rPr>
-            <w:rStyle w:val="Lienhypertexte"/>
+            <w:rStyle w:val="Hyperlink"/>
           </w:rPr>
           <w:t>Remerciements</w:t>
         </w:r>
@@ -447,7 +448,7 @@
     </w:p>
     <w:p>
       <w:pPr>
-        <w:pStyle w:val="TM2"/>
+        <w:pStyle w:val="TOC2"/>
         <w:tabs>
           <w:tab w:val="left" w:pos="1680"/>
           <w:tab w:val="right" w:leader="dot" w:pos="10196"/>
@@ -465,7 +466,7 @@
       <w:hyperlink w:anchor="_Toc439855930" w:history="1">
         <w:r>
           <w:rPr>
-            <w:rStyle w:val="Lienhypertexte"/>
+            <w:rStyle w:val="Hyperlink"/>
           </w:rPr>
           <w:t>1.2.</w:t>
         </w:r>
@@ -482,7 +483,7 @@
         </w:r>
         <w:r>
           <w:rPr>
-            <w:rStyle w:val="Lienhypertexte"/>
+            <w:rStyle w:val="Hyperlink"/>
           </w:rPr>
           <w:t>Résumé</w:t>
         </w:r>
@@ -538,7 +539,7 @@
     </w:p>
     <w:p>
       <w:pPr>
-        <w:pStyle w:val="TM2"/>
+        <w:pStyle w:val="TOC2"/>
         <w:tabs>
           <w:tab w:val="left" w:pos="1680"/>
           <w:tab w:val="right" w:leader="dot" w:pos="10196"/>
@@ -556,7 +557,7 @@
       <w:hyperlink w:anchor="_Toc439855931" w:history="1">
         <w:r>
           <w:rPr>
-            <w:rStyle w:val="Lienhypertexte"/>
+            <w:rStyle w:val="Hyperlink"/>
           </w:rPr>
           <w:t>1.3.</w:t>
         </w:r>
@@ -573,7 +574,7 @@
         </w:r>
         <w:r>
           <w:rPr>
-            <w:rStyle w:val="Lienhypertexte"/>
+            <w:rStyle w:val="Hyperlink"/>
           </w:rPr>
           <w:t>Abstract</w:t>
         </w:r>
@@ -629,7 +630,7 @@
     </w:p>
     <w:p>
       <w:pPr>
-        <w:pStyle w:val="TM2"/>
+        <w:pStyle w:val="TOC2"/>
         <w:tabs>
           <w:tab w:val="left" w:pos="1680"/>
           <w:tab w:val="right" w:leader="dot" w:pos="10196"/>
@@ -647,7 +648,7 @@
       <w:hyperlink w:anchor="_Toc439855932" w:history="1">
         <w:r>
           <w:rPr>
-            <w:rStyle w:val="Lienhypertexte"/>
+            <w:rStyle w:val="Hyperlink"/>
           </w:rPr>
           <w:t>1.4.</w:t>
         </w:r>
@@ -664,7 +665,7 @@
         </w:r>
         <w:r>
           <w:rPr>
-            <w:rStyle w:val="Lienhypertexte"/>
+            <w:rStyle w:val="Hyperlink"/>
           </w:rPr>
           <w:t>Mots clés</w:t>
         </w:r>
@@ -720,7 +721,7 @@
     </w:p>
     <w:p>
       <w:pPr>
-        <w:pStyle w:val="TM1"/>
+        <w:pStyle w:val="TOC1"/>
         <w:tabs>
           <w:tab w:val="left" w:pos="1200"/>
           <w:tab w:val="right" w:leader="dot" w:pos="10196"/>
@@ -740,7 +741,7 @@
       <w:hyperlink w:anchor="_Toc439855933" w:history="1">
         <w:r>
           <w:rPr>
-            <w:rStyle w:val="Lienhypertexte"/>
+            <w:rStyle w:val="Hyperlink"/>
           </w:rPr>
           <w:t>2.</w:t>
         </w:r>
@@ -759,7 +760,7 @@
         </w:r>
         <w:r>
           <w:rPr>
-            <w:rStyle w:val="Lienhypertexte"/>
+            <w:rStyle w:val="Hyperlink"/>
           </w:rPr>
           <w:t>Introduction</w:t>
         </w:r>
@@ -815,7 +816,7 @@
     </w:p>
     <w:p>
       <w:pPr>
-        <w:pStyle w:val="TM1"/>
+        <w:pStyle w:val="TOC1"/>
         <w:tabs>
           <w:tab w:val="left" w:pos="1200"/>
           <w:tab w:val="right" w:leader="dot" w:pos="10196"/>
@@ -835,7 +836,7 @@
       <w:hyperlink w:anchor="_Toc439855934" w:history="1">
         <w:r>
           <w:rPr>
-            <w:rStyle w:val="Lienhypertexte"/>
+            <w:rStyle w:val="Hyperlink"/>
           </w:rPr>
           <w:t>3.</w:t>
         </w:r>
@@ -854,7 +855,7 @@
         </w:r>
         <w:r>
           <w:rPr>
-            <w:rStyle w:val="Lienhypertexte"/>
+            <w:rStyle w:val="Hyperlink"/>
           </w:rPr>
           <w:t>Bref historique de l’IA appliquée aux jeux vidéo</w:t>
         </w:r>
@@ -910,7 +911,7 @@
     </w:p>
     <w:p>
       <w:pPr>
-        <w:pStyle w:val="TM2"/>
+        <w:pStyle w:val="TOC2"/>
         <w:tabs>
           <w:tab w:val="left" w:pos="1680"/>
           <w:tab w:val="right" w:leader="dot" w:pos="10196"/>
@@ -928,7 +929,7 @@
       <w:hyperlink w:anchor="_Toc439855935" w:history="1">
         <w:r>
           <w:rPr>
-            <w:rStyle w:val="Lienhypertexte"/>
+            <w:rStyle w:val="Hyperlink"/>
           </w:rPr>
           <w:t>3.1.</w:t>
         </w:r>
@@ -945,7 +946,7 @@
         </w:r>
         <w:r>
           <w:rPr>
-            <w:rStyle w:val="Lienhypertexte"/>
+            <w:rStyle w:val="Hyperlink"/>
           </w:rPr>
           <w:t>La naissance de l’IA</w:t>
         </w:r>
@@ -1001,7 +1002,7 @@
     </w:p>
     <w:p>
       <w:pPr>
-        <w:pStyle w:val="TM2"/>
+        <w:pStyle w:val="TOC2"/>
         <w:tabs>
           <w:tab w:val="left" w:pos="1680"/>
           <w:tab w:val="right" w:leader="dot" w:pos="10196"/>
@@ -1019,7 +1020,7 @@
       <w:hyperlink w:anchor="_Toc439855936" w:history="1">
         <w:r>
           <w:rPr>
-            <w:rStyle w:val="Lienhypertexte"/>
+            <w:rStyle w:val="Hyperlink"/>
           </w:rPr>
           <w:t>3.2.</w:t>
         </w:r>
@@ -1036,7 +1037,7 @@
         </w:r>
         <w:r>
           <w:rPr>
-            <w:rStyle w:val="Lienhypertexte"/>
+            <w:rStyle w:val="Hyperlink"/>
           </w:rPr>
           <w:t>Les premières IA pour le jeu vidéo</w:t>
         </w:r>
@@ -1092,7 +1093,7 @@
     </w:p>
     <w:p>
       <w:pPr>
-        <w:pStyle w:val="TM2"/>
+        <w:pStyle w:val="TOC2"/>
         <w:tabs>
           <w:tab w:val="left" w:pos="1680"/>
           <w:tab w:val="right" w:leader="dot" w:pos="10196"/>
@@ -1110,7 +1111,7 @@
       <w:hyperlink w:anchor="_Toc439855937" w:history="1">
         <w:r>
           <w:rPr>
-            <w:rStyle w:val="Lienhypertexte"/>
+            <w:rStyle w:val="Hyperlink"/>
           </w:rPr>
           <w:t>3.3.</w:t>
         </w:r>
@@ -1127,7 +1128,7 @@
         </w:r>
         <w:r>
           <w:rPr>
-            <w:rStyle w:val="Lienhypertexte"/>
+            <w:rStyle w:val="Hyperlink"/>
           </w:rPr>
           <w:t>Une IA évolutive</w:t>
         </w:r>
@@ -1183,7 +1184,7 @@
     </w:p>
     <w:p>
       <w:pPr>
-        <w:pStyle w:val="TM1"/>
+        <w:pStyle w:val="TOC1"/>
         <w:tabs>
           <w:tab w:val="left" w:pos="1200"/>
           <w:tab w:val="right" w:leader="dot" w:pos="10196"/>
@@ -1203,7 +1204,7 @@
       <w:hyperlink w:anchor="_Toc439855938" w:history="1">
         <w:r>
           <w:rPr>
-            <w:rStyle w:val="Lienhypertexte"/>
+            <w:rStyle w:val="Hyperlink"/>
           </w:rPr>
           <w:t>4.</w:t>
         </w:r>
@@ -1222,7 +1223,7 @@
         </w:r>
         <w:r>
           <w:rPr>
-            <w:rStyle w:val="Lienhypertexte"/>
+            <w:rStyle w:val="Hyperlink"/>
           </w:rPr>
           <w:t>Une nouvelle perspective pour l’IA</w:t>
         </w:r>
@@ -1278,7 +1279,7 @@
     </w:p>
     <w:p>
       <w:pPr>
-        <w:pStyle w:val="TM1"/>
+        <w:pStyle w:val="TOC1"/>
         <w:tabs>
           <w:tab w:val="left" w:pos="1200"/>
           <w:tab w:val="right" w:leader="dot" w:pos="10196"/>
@@ -1298,7 +1299,7 @@
       <w:hyperlink w:anchor="_Toc439855939" w:history="1">
         <w:r>
           <w:rPr>
-            <w:rStyle w:val="Lienhypertexte"/>
+            <w:rStyle w:val="Hyperlink"/>
           </w:rPr>
           <w:t>5.</w:t>
         </w:r>
@@ -1317,7 +1318,7 @@
         </w:r>
         <w:r>
           <w:rPr>
-            <w:rStyle w:val="Lienhypertexte"/>
+            <w:rStyle w:val="Hyperlink"/>
           </w:rPr>
           <w:t>Les avantages</w:t>
         </w:r>
@@ -1373,7 +1374,7 @@
     </w:p>
     <w:p>
       <w:pPr>
-        <w:pStyle w:val="TM2"/>
+        <w:pStyle w:val="TOC2"/>
         <w:tabs>
           <w:tab w:val="left" w:pos="1680"/>
           <w:tab w:val="right" w:leader="dot" w:pos="10196"/>
@@ -1391,7 +1392,7 @@
       <w:hyperlink w:anchor="_Toc439855940" w:history="1">
         <w:r>
           <w:rPr>
-            <w:rStyle w:val="Lienhypertexte"/>
+            <w:rStyle w:val="Hyperlink"/>
           </w:rPr>
           <w:t>5.1.</w:t>
         </w:r>
@@ -1408,7 +1409,7 @@
         </w:r>
         <w:r>
           <w:rPr>
-            <w:rStyle w:val="Lienhypertexte"/>
+            <w:rStyle w:val="Hyperlink"/>
           </w:rPr>
           <w:t>Une interaction avec l’environnement plus réaliste</w:t>
         </w:r>
@@ -1464,7 +1465,7 @@
     </w:p>
     <w:p>
       <w:pPr>
-        <w:pStyle w:val="TM2"/>
+        <w:pStyle w:val="TOC2"/>
         <w:tabs>
           <w:tab w:val="left" w:pos="1680"/>
           <w:tab w:val="right" w:leader="dot" w:pos="10196"/>
@@ -1482,7 +1483,7 @@
       <w:hyperlink w:anchor="_Toc439855941" w:history="1">
         <w:r>
           <w:rPr>
-            <w:rStyle w:val="Lienhypertexte"/>
+            <w:rStyle w:val="Hyperlink"/>
           </w:rPr>
           <w:t>5.2.</w:t>
         </w:r>
@@ -1499,7 +1500,7 @@
         </w:r>
         <w:r>
           <w:rPr>
-            <w:rStyle w:val="Lienhypertexte"/>
+            <w:rStyle w:val="Hyperlink"/>
           </w:rPr>
           <w:t>Une autonomie et une adaptabilité accrues</w:t>
         </w:r>
@@ -1555,7 +1556,7 @@
     </w:p>
     <w:p>
       <w:pPr>
-        <w:pStyle w:val="TM2"/>
+        <w:pStyle w:val="TOC2"/>
         <w:tabs>
           <w:tab w:val="left" w:pos="1680"/>
           <w:tab w:val="right" w:leader="dot" w:pos="10196"/>
@@ -1573,7 +1574,7 @@
       <w:hyperlink w:anchor="_Toc439855942" w:history="1">
         <w:r>
           <w:rPr>
-            <w:rStyle w:val="Lienhypertexte"/>
+            <w:rStyle w:val="Hyperlink"/>
           </w:rPr>
           <w:t>5.3.</w:t>
         </w:r>
@@ -1590,7 +1591,7 @@
         </w:r>
         <w:r>
           <w:rPr>
-            <w:rStyle w:val="Lienhypertexte"/>
+            <w:rStyle w:val="Hyperlink"/>
           </w:rPr>
           <w:t>Un gameplay plus vivant</w:t>
         </w:r>
@@ -1646,7 +1647,7 @@
     </w:p>
     <w:p>
       <w:pPr>
-        <w:pStyle w:val="TM2"/>
+        <w:pStyle w:val="TOC2"/>
         <w:tabs>
           <w:tab w:val="left" w:pos="1680"/>
           <w:tab w:val="right" w:leader="dot" w:pos="10196"/>
@@ -1664,7 +1665,7 @@
       <w:hyperlink w:anchor="_Toc439855943" w:history="1">
         <w:r>
           <w:rPr>
-            <w:rStyle w:val="Lienhypertexte"/>
+            <w:rStyle w:val="Hyperlink"/>
           </w:rPr>
           <w:t>5.4.</w:t>
         </w:r>
@@ -1681,7 +1682,7 @@
         </w:r>
         <w:r>
           <w:rPr>
-            <w:rStyle w:val="Lienhypertexte"/>
+            <w:rStyle w:val="Hyperlink"/>
           </w:rPr>
           <w:t>Une rejouabilité accrue</w:t>
         </w:r>
@@ -1737,7 +1738,7 @@
     </w:p>
     <w:p>
       <w:pPr>
-        <w:pStyle w:val="TM1"/>
+        <w:pStyle w:val="TOC1"/>
         <w:tabs>
           <w:tab w:val="left" w:pos="1200"/>
           <w:tab w:val="right" w:leader="dot" w:pos="10196"/>
@@ -1757,7 +1758,7 @@
       <w:hyperlink w:anchor="_Toc439855944" w:history="1">
         <w:r>
           <w:rPr>
-            <w:rStyle w:val="Lienhypertexte"/>
+            <w:rStyle w:val="Hyperlink"/>
           </w:rPr>
           <w:t>6.</w:t>
         </w:r>
@@ -1776,7 +1777,7 @@
         </w:r>
         <w:r>
           <w:rPr>
-            <w:rStyle w:val="Lienhypertexte"/>
+            <w:rStyle w:val="Hyperlink"/>
           </w:rPr>
           <w:t>Les inconvénients</w:t>
         </w:r>
@@ -1832,7 +1833,7 @@
     </w:p>
     <w:p>
       <w:pPr>
-        <w:pStyle w:val="TM2"/>
+        <w:pStyle w:val="TOC2"/>
         <w:tabs>
           <w:tab w:val="left" w:pos="1680"/>
           <w:tab w:val="right" w:leader="dot" w:pos="10196"/>
@@ -1850,7 +1851,7 @@
       <w:hyperlink w:anchor="_Toc439855945" w:history="1">
         <w:r>
           <w:rPr>
-            <w:rStyle w:val="Lienhypertexte"/>
+            <w:rStyle w:val="Hyperlink"/>
           </w:rPr>
           <w:t>6.1.</w:t>
         </w:r>
@@ -1867,7 +1868,7 @@
         </w:r>
         <w:r>
           <w:rPr>
-            <w:rStyle w:val="Lienhypertexte"/>
+            <w:rStyle w:val="Hyperlink"/>
           </w:rPr>
           <w:t>Temps de calcul</w:t>
         </w:r>
@@ -1923,7 +1924,7 @@
     </w:p>
     <w:p>
       <w:pPr>
-        <w:pStyle w:val="TM2"/>
+        <w:pStyle w:val="TOC2"/>
         <w:tabs>
           <w:tab w:val="left" w:pos="1680"/>
           <w:tab w:val="right" w:leader="dot" w:pos="10196"/>
@@ -1941,7 +1942,7 @@
       <w:hyperlink w:anchor="_Toc439855946" w:history="1">
         <w:r>
           <w:rPr>
-            <w:rStyle w:val="Lienhypertexte"/>
+            <w:rStyle w:val="Hyperlink"/>
           </w:rPr>
           <w:t>6.2.</w:t>
         </w:r>
@@ -1958,7 +1959,7 @@
         </w:r>
         <w:r>
           <w:rPr>
-            <w:rStyle w:val="Lienhypertexte"/>
+            <w:rStyle w:val="Hyperlink"/>
           </w:rPr>
           <w:t>Résultats plus imprévisibles</w:t>
         </w:r>
@@ -2014,7 +2015,7 @@
     </w:p>
     <w:p>
       <w:pPr>
-        <w:pStyle w:val="TM2"/>
+        <w:pStyle w:val="TOC2"/>
         <w:tabs>
           <w:tab w:val="left" w:pos="1680"/>
           <w:tab w:val="right" w:leader="dot" w:pos="10196"/>
@@ -2032,7 +2033,7 @@
       <w:hyperlink w:anchor="_Toc439855947" w:history="1">
         <w:r>
           <w:rPr>
-            <w:rStyle w:val="Lienhypertexte"/>
+            <w:rStyle w:val="Hyperlink"/>
           </w:rPr>
           <w:t>6.3.</w:t>
         </w:r>
@@ -2049,7 +2050,7 @@
         </w:r>
         <w:r>
           <w:rPr>
-            <w:rStyle w:val="Lienhypertexte"/>
+            <w:rStyle w:val="Hyperlink"/>
           </w:rPr>
           <w:t>Des résultats “presque” bien (Uncanney Valley)</w:t>
         </w:r>
@@ -2105,7 +2106,7 @@
     </w:p>
     <w:p>
       <w:pPr>
-        <w:pStyle w:val="TM1"/>
+        <w:pStyle w:val="TOC1"/>
         <w:tabs>
           <w:tab w:val="left" w:pos="1200"/>
           <w:tab w:val="right" w:leader="dot" w:pos="10196"/>
@@ -2125,7 +2126,7 @@
       <w:hyperlink w:anchor="_Toc439855948" w:history="1">
         <w:r>
           <w:rPr>
-            <w:rStyle w:val="Lienhypertexte"/>
+            <w:rStyle w:val="Hyperlink"/>
           </w:rPr>
           <w:t>7.</w:t>
         </w:r>
@@ -2144,7 +2145,7 @@
         </w:r>
         <w:r>
           <w:rPr>
-            <w:rStyle w:val="Lienhypertexte"/>
+            <w:rStyle w:val="Hyperlink"/>
           </w:rPr>
           <w:t>Les applications possibles prometteuses</w:t>
         </w:r>
@@ -2200,7 +2201,7 @@
     </w:p>
     <w:p>
       <w:pPr>
-        <w:pStyle w:val="TM2"/>
+        <w:pStyle w:val="TOC2"/>
         <w:tabs>
           <w:tab w:val="left" w:pos="1680"/>
           <w:tab w:val="right" w:leader="dot" w:pos="10196"/>
@@ -2218,7 +2219,7 @@
       <w:hyperlink w:anchor="_Toc439855949" w:history="1">
         <w:r>
           <w:rPr>
-            <w:rStyle w:val="Lienhypertexte"/>
+            <w:rStyle w:val="Hyperlink"/>
           </w:rPr>
           <w:t>7.1.</w:t>
         </w:r>
@@ -2235,7 +2236,7 @@
         </w:r>
         <w:r>
           <w:rPr>
-            <w:rStyle w:val="Lienhypertexte"/>
+            <w:rStyle w:val="Hyperlink"/>
           </w:rPr>
           <w:t>Le Machine Learning, l’IA qui apprend en même temps que le joueur</w:t>
         </w:r>
@@ -2291,7 +2292,7 @@
     </w:p>
     <w:p>
       <w:pPr>
-        <w:pStyle w:val="TM3"/>
+        <w:pStyle w:val="TOC3"/>
         <w:tabs>
           <w:tab w:val="left" w:pos="1920"/>
           <w:tab w:val="right" w:leader="dot" w:pos="10196"/>
@@ -2310,7 +2311,7 @@
       <w:hyperlink w:anchor="_Toc439855950" w:history="1">
         <w:r>
           <w:rPr>
-            <w:rStyle w:val="Lienhypertexte"/>
+            <w:rStyle w:val="Hyperlink"/>
           </w:rPr>
           <w:t>7.1.1.</w:t>
         </w:r>
@@ -2328,7 +2329,7 @@
         </w:r>
         <w:r>
           <w:rPr>
-            <w:rStyle w:val="Lienhypertexte"/>
+            <w:rStyle w:val="Hyperlink"/>
           </w:rPr>
           <w:t>Les réseaux de neurones</w:t>
         </w:r>
@@ -2384,7 +2385,7 @@
     </w:p>
     <w:p>
       <w:pPr>
-        <w:pStyle w:val="TM3"/>
+        <w:pStyle w:val="TOC3"/>
         <w:tabs>
           <w:tab w:val="left" w:pos="1920"/>
           <w:tab w:val="right" w:leader="dot" w:pos="10196"/>
@@ -2403,7 +2404,7 @@
       <w:hyperlink w:anchor="_Toc439855951" w:history="1">
         <w:r>
           <w:rPr>
-            <w:rStyle w:val="Lienhypertexte"/>
+            <w:rStyle w:val="Hyperlink"/>
           </w:rPr>
           <w:t>7.1.2.</w:t>
         </w:r>
@@ -2421,7 +2422,7 @@
         </w:r>
         <w:r>
           <w:rPr>
-            <w:rStyle w:val="Lienhypertexte"/>
+            <w:rStyle w:val="Hyperlink"/>
           </w:rPr>
           <w:t>Les arbres de décision avec l’apprentissage par renforcement</w:t>
         </w:r>
@@ -2477,7 +2478,7 @@
     </w:p>
     <w:p>
       <w:pPr>
-        <w:pStyle w:val="TM2"/>
+        <w:pStyle w:val="TOC2"/>
         <w:tabs>
           <w:tab w:val="left" w:pos="1680"/>
           <w:tab w:val="right" w:leader="dot" w:pos="10196"/>
@@ -2495,7 +2496,7 @@
       <w:hyperlink w:anchor="_Toc439855952" w:history="1">
         <w:r>
           <w:rPr>
-            <w:rStyle w:val="Lienhypertexte"/>
+            <w:rStyle w:val="Hyperlink"/>
           </w:rPr>
           <w:t>7.2.</w:t>
         </w:r>
@@ -2512,7 +2513,7 @@
         </w:r>
         <w:r>
           <w:rPr>
-            <w:rStyle w:val="Lienhypertexte"/>
+            <w:rStyle w:val="Hyperlink"/>
           </w:rPr>
           <w:t>Dynamic Game Difficulty Balancing, l’IA qui s’adapte au niveau du joueur</w:t>
         </w:r>
@@ -2568,7 +2569,7 @@
     </w:p>
     <w:p>
       <w:pPr>
-        <w:pStyle w:val="TM2"/>
+        <w:pStyle w:val="TOC2"/>
         <w:tabs>
           <w:tab w:val="left" w:pos="1680"/>
           <w:tab w:val="right" w:leader="dot" w:pos="10196"/>
@@ -2586,7 +2587,7 @@
       <w:hyperlink w:anchor="_Toc439855953" w:history="1">
         <w:r>
           <w:rPr>
-            <w:rStyle w:val="Lienhypertexte"/>
+            <w:rStyle w:val="Hyperlink"/>
           </w:rPr>
           <w:t>7.3.</w:t>
         </w:r>
@@ -2603,7 +2604,7 @@
         </w:r>
         <w:r>
           <w:rPr>
-            <w:rStyle w:val="Lienhypertexte"/>
+            <w:rStyle w:val="Hyperlink"/>
           </w:rPr>
           <w:t>Des jeux par les IA, pour les IA</w:t>
         </w:r>
@@ -2659,7 +2660,7 @@
     </w:p>
     <w:p>
       <w:pPr>
-        <w:pStyle w:val="TM3"/>
+        <w:pStyle w:val="TOC3"/>
         <w:tabs>
           <w:tab w:val="left" w:pos="1920"/>
           <w:tab w:val="right" w:leader="dot" w:pos="10196"/>
@@ -2678,7 +2679,7 @@
       <w:hyperlink w:anchor="_Toc439855954" w:history="1">
         <w:r>
           <w:rPr>
-            <w:rStyle w:val="Lienhypertexte"/>
+            <w:rStyle w:val="Hyperlink"/>
           </w:rPr>
           <w:t>7.3.1.</w:t>
         </w:r>
@@ -2696,7 +2697,7 @@
         </w:r>
         <w:r>
           <w:rPr>
-            <w:rStyle w:val="Lienhypertexte"/>
+            <w:rStyle w:val="Hyperlink"/>
           </w:rPr>
           <w:t>General Game Playing, l’IA qui apprend à jouer</w:t>
         </w:r>
@@ -2752,7 +2753,7 @@
     </w:p>
     <w:p>
       <w:pPr>
-        <w:pStyle w:val="TM3"/>
+        <w:pStyle w:val="TOC3"/>
         <w:tabs>
           <w:tab w:val="left" w:pos="1920"/>
           <w:tab w:val="right" w:leader="dot" w:pos="10196"/>
@@ -2771,7 +2772,7 @@
       <w:hyperlink w:anchor="_Toc439855955" w:history="1">
         <w:r>
           <w:rPr>
-            <w:rStyle w:val="Lienhypertexte"/>
+            <w:rStyle w:val="Hyperlink"/>
           </w:rPr>
           <w:t>7.3.2.</w:t>
         </w:r>
@@ -2789,7 +2790,7 @@
         </w:r>
         <w:r>
           <w:rPr>
-            <w:rStyle w:val="Lienhypertexte"/>
+            <w:rStyle w:val="Hyperlink"/>
           </w:rPr>
           <w:t>Angelina, l’IA qui développe des jeux</w:t>
         </w:r>
@@ -2845,7 +2846,7 @@
     </w:p>
     <w:p>
       <w:pPr>
-        <w:pStyle w:val="TM1"/>
+        <w:pStyle w:val="TOC1"/>
         <w:tabs>
           <w:tab w:val="left" w:pos="1200"/>
           <w:tab w:val="right" w:leader="dot" w:pos="10196"/>
@@ -2865,7 +2866,7 @@
       <w:hyperlink w:anchor="_Toc439855956" w:history="1">
         <w:r>
           <w:rPr>
-            <w:rStyle w:val="Lienhypertexte"/>
+            <w:rStyle w:val="Hyperlink"/>
           </w:rPr>
           <w:t>8.</w:t>
         </w:r>
@@ -2884,7 +2885,7 @@
         </w:r>
         <w:r>
           <w:rPr>
-            <w:rStyle w:val="Lienhypertexte"/>
+            <w:rStyle w:val="Hyperlink"/>
           </w:rPr>
           <w:t>De l’importance de l’IA pour l’immersion du joueur</w:t>
         </w:r>
@@ -2940,7 +2941,7 @@
     </w:p>
     <w:p>
       <w:pPr>
-        <w:pStyle w:val="TM2"/>
+        <w:pStyle w:val="TOC2"/>
         <w:tabs>
           <w:tab w:val="left" w:pos="1680"/>
           <w:tab w:val="right" w:leader="dot" w:pos="10196"/>
@@ -2958,7 +2959,7 @@
       <w:hyperlink w:anchor="_Toc439855957" w:history="1">
         <w:r>
           <w:rPr>
-            <w:rStyle w:val="Lienhypertexte"/>
+            <w:rStyle w:val="Hyperlink"/>
           </w:rPr>
           <w:t>8.1.</w:t>
         </w:r>
@@ -2975,7 +2976,7 @@
         </w:r>
         <w:r>
           <w:rPr>
-            <w:rStyle w:val="Lienhypertexte"/>
+            <w:rStyle w:val="Hyperlink"/>
           </w:rPr>
           <w:t>Suspension consentie de l'incrédulité et solipsisme</w:t>
         </w:r>
@@ -3031,7 +3032,7 @@
     </w:p>
     <w:p>
       <w:pPr>
-        <w:pStyle w:val="TM2"/>
+        <w:pStyle w:val="TOC2"/>
         <w:tabs>
           <w:tab w:val="left" w:pos="1680"/>
           <w:tab w:val="right" w:leader="dot" w:pos="10196"/>
@@ -3049,7 +3050,7 @@
       <w:hyperlink w:anchor="_Toc439855958" w:history="1">
         <w:r>
           <w:rPr>
-            <w:rStyle w:val="Lienhypertexte"/>
+            <w:rStyle w:val="Hyperlink"/>
           </w:rPr>
           <w:t>8.2.</w:t>
         </w:r>
@@ -3066,7 +3067,7 @@
         </w:r>
         <w:r>
           <w:rPr>
-            <w:rStyle w:val="Lienhypertexte"/>
+            <w:rStyle w:val="Hyperlink"/>
           </w:rPr>
           <w:t>Entre la sérendipité et l’apophénie</w:t>
         </w:r>
@@ -3122,7 +3123,7 @@
     </w:p>
     <w:p>
       <w:pPr>
-        <w:pStyle w:val="TM3"/>
+        <w:pStyle w:val="TOC3"/>
         <w:tabs>
           <w:tab w:val="left" w:pos="1920"/>
           <w:tab w:val="right" w:leader="dot" w:pos="10196"/>
@@ -3141,7 +3142,7 @@
       <w:hyperlink w:anchor="_Toc439855959" w:history="1">
         <w:r>
           <w:rPr>
-            <w:rStyle w:val="Lienhypertexte"/>
+            <w:rStyle w:val="Hyperlink"/>
           </w:rPr>
           <w:t>8.2.1.</w:t>
         </w:r>
@@ -3159,7 +3160,7 @@
         </w:r>
         <w:r>
           <w:rPr>
-            <w:rStyle w:val="Lienhypertexte"/>
+            <w:rStyle w:val="Hyperlink"/>
           </w:rPr>
           <w:t>Fable, un monde vivant</w:t>
         </w:r>
@@ -3215,7 +3216,7 @@
     </w:p>
     <w:p>
       <w:pPr>
-        <w:pStyle w:val="TM3"/>
+        <w:pStyle w:val="TOC3"/>
         <w:tabs>
           <w:tab w:val="left" w:pos="1920"/>
           <w:tab w:val="right" w:leader="dot" w:pos="10196"/>
@@ -3234,7 +3235,7 @@
       <w:hyperlink w:anchor="_Toc439855960" w:history="1">
         <w:r>
           <w:rPr>
-            <w:rStyle w:val="Lienhypertexte"/>
+            <w:rStyle w:val="Hyperlink"/>
           </w:rPr>
           <w:t>8.2.2.</w:t>
         </w:r>
@@ -3252,7 +3253,7 @@
         </w:r>
         <w:r>
           <w:rPr>
-            <w:rStyle w:val="Lienhypertexte"/>
+            <w:rStyle w:val="Hyperlink"/>
           </w:rPr>
           <w:t>Evie / Cleverbot</w:t>
         </w:r>
@@ -3308,7 +3309,7 @@
     </w:p>
     <w:p>
       <w:pPr>
-        <w:pStyle w:val="TM1"/>
+        <w:pStyle w:val="TOC1"/>
         <w:tabs>
           <w:tab w:val="left" w:pos="1200"/>
           <w:tab w:val="right" w:leader="dot" w:pos="10196"/>
@@ -3328,7 +3329,7 @@
       <w:hyperlink w:anchor="_Toc439855961" w:history="1">
         <w:r>
           <w:rPr>
-            <w:rStyle w:val="Lienhypertexte"/>
+            <w:rStyle w:val="Hyperlink"/>
           </w:rPr>
           <w:t>9.</w:t>
         </w:r>
@@ -3347,7 +3348,7 @@
         </w:r>
         <w:r>
           <w:rPr>
-            <w:rStyle w:val="Lienhypertexte"/>
+            <w:rStyle w:val="Hyperlink"/>
           </w:rPr>
           <w:t>Conclusion</w:t>
         </w:r>
@@ -3403,7 +3404,7 @@
     </w:p>
     <w:p>
       <w:pPr>
-        <w:pStyle w:val="TM1"/>
+        <w:pStyle w:val="TOC1"/>
         <w:tabs>
           <w:tab w:val="left" w:pos="1200"/>
           <w:tab w:val="right" w:leader="dot" w:pos="10196"/>
@@ -3423,7 +3424,7 @@
       <w:hyperlink w:anchor="_Toc439855962" w:history="1">
         <w:r>
           <w:rPr>
-            <w:rStyle w:val="Lienhypertexte"/>
+            <w:rStyle w:val="Hyperlink"/>
           </w:rPr>
           <w:t>10.</w:t>
         </w:r>
@@ -3442,7 +3443,7 @@
         </w:r>
         <w:r>
           <w:rPr>
-            <w:rStyle w:val="Lienhypertexte"/>
+            <w:rStyle w:val="Hyperlink"/>
           </w:rPr>
           <w:t>Références</w:t>
         </w:r>
@@ -3509,13 +3510,12 @@
     </w:p>
     <w:p>
       <w:pPr>
-        <w:pStyle w:val="Titre1"/>
+        <w:pStyle w:val="Heading1"/>
       </w:pPr>
       <w:bookmarkStart w:id="9" w:name="h.r95h25ulnl6x" w:colFirst="0" w:colLast="0"/>
       <w:bookmarkStart w:id="10" w:name="_Toc439855928"/>
       <w:bookmarkEnd w:id="9"/>
       <w:r>
-        <w:lastRenderedPageBreak/>
         <w:t>Avant</w:t>
       </w:r>
       <w:r>
@@ -3525,9 +3525,10 @@
     </w:p>
     <w:p>
       <w:pPr>
-        <w:pStyle w:val="Titre2"/>
+        <w:pStyle w:val="Heading2"/>
         <w:rPr>
           <w:b/>
+          <w:bCs/>
         </w:rPr>
       </w:pPr>
       <w:bookmarkStart w:id="11" w:name="h.zes3n23451j3" w:colFirst="0" w:colLast="0"/>
@@ -3560,13 +3561,12 @@
     </w:p>
     <w:p>
       <w:pPr>
-        <w:pStyle w:val="Titre2"/>
+        <w:pStyle w:val="Heading2"/>
       </w:pPr>
       <w:bookmarkStart w:id="13" w:name="h.bt6nn5t9rb59" w:colFirst="0" w:colLast="0"/>
       <w:bookmarkStart w:id="14" w:name="_Toc439855930"/>
       <w:bookmarkEnd w:id="13"/>
       <w:r>
-        <w:lastRenderedPageBreak/>
         <w:t>Résumé</w:t>
       </w:r>
       <w:bookmarkEnd w:id="14"/>
@@ -3578,13 +3578,7 @@
     </w:p>
     <w:p>
       <w:r>
-        <w:t xml:space="preserve">Mais le domaine dans lequel il reste le plus de progrès à faire pour proposer des expériences toujours plus intéressantes et immersives est l’intelligence artificielle (I.A.). Bien que </w:t>
-      </w:r>
-      <w:r>
-        <w:t>celle-ci</w:t>
-      </w:r>
-      <w:r>
-        <w:t xml:space="preserve"> soit de plus en plus présente dans les jeux, et de plus en plus évoluée grâce à des algorithmes toujours plus performants, cela reste en général une I.A. possédant comportements prévues à l’avance en réponse d’évènements spécifiques.</w:t>
+        <w:t>Mais le domaine dans lequel il reste le plus de progrès à faire pour proposer des expériences toujours plus intéressantes et immersives est l’intelligence artificielle (I.A.). Bien que celle-ci soit de plus en plus présente dans les jeux, et de plus en plus évoluée grâce à des algorithmes toujours plus performants, cela reste en général une I.A. possédant comportements prévues à l’avance en réponse d’évènements spécifiques.</w:t>
       </w:r>
     </w:p>
     <w:p>
@@ -3599,7 +3593,7 @@
     </w:p>
     <w:p>
       <w:pPr>
-        <w:pStyle w:val="Titre2"/>
+        <w:pStyle w:val="Heading2"/>
       </w:pPr>
       <w:bookmarkStart w:id="15" w:name="h.2tm3up3sngjk" w:colFirst="0" w:colLast="0"/>
       <w:bookmarkStart w:id="16" w:name="_Toc439855931"/>
@@ -3632,80 +3626,43 @@
         <w:rPr>
           <w:lang w:val="en-US"/>
         </w:rPr>
-        <w:t xml:space="preserve">But there is a field in </w:t>
-      </w:r>
-      <w:r>
+        <w:t xml:space="preserve">But there is a field in which much progresses are yet to be done in order to offer ever more interesting and immersive experiences, and this field is artificial intelligence (AI). Although it’s more and more anchored in video games, and more and more efficient through algorithms ever more powerful, it remains, in general a scripted AI, with programmed behaviors which respond to specific events. </w:t>
+      </w:r>
+    </w:p>
+    <w:p>
+      <w:pPr>
         <w:rPr>
           <w:lang w:val="en-US"/>
         </w:rPr>
-        <w:t>which</w:t>
-      </w:r>
+      </w:pPr>
       <w:r>
         <w:rPr>
           <w:lang w:val="en-US"/>
         </w:rPr>
-        <w:t xml:space="preserve"> much progresses are yet to be done in order to offer ever</w:t>
-      </w:r>
-      <w:r>
+        <w:t>Indeed, often the non-player characters (NPCs) are static entities of the game with only a fixed panel of actions or dialogues replicas. These characters are well combined with decorative elements instead of a place in the scenario of the game.</w:t>
+      </w:r>
+    </w:p>
+    <w:p>
+      <w:pPr>
         <w:rPr>
           <w:lang w:val="en-US"/>
         </w:rPr>
-        <w:t xml:space="preserve"> more interesting and immersive</w:t>
-      </w:r>
+      </w:pPr>
       <w:r>
         <w:rPr>
           <w:lang w:val="en-US"/>
         </w:rPr>
-        <w:t xml:space="preserve"> experiences, and this field is artificial intelligence (AI). Although it’s more and more anchored in video games, and more and more efficient through algorithms ever more powerful, it remains, in general a scripted AI, with programmed </w:t>
-      </w:r>
-      <w:r>
-        <w:rPr>
-          <w:lang w:val="en-US"/>
-        </w:rPr>
-        <w:t>behaviors</w:t>
-      </w:r>
-      <w:r>
-        <w:rPr>
-          <w:lang w:val="en-US"/>
-        </w:rPr>
-        <w:t xml:space="preserve"> which respond to specific events. </w:t>
-      </w:r>
-    </w:p>
-    <w:p>
-      <w:pPr>
-        <w:rPr>
-          <w:lang w:val="en-US"/>
-        </w:rPr>
-      </w:pPr>
-      <w:r>
-        <w:rPr>
-          <w:lang w:val="en-US"/>
-        </w:rPr>
-        <w:t>Indeed, often the non-player characters (NPCs) are static entities of the game with only a fixed panel of actions or dialogues replicas. These characters are well combined with decorative elements instead of a place in the scenario of the game.</w:t>
-      </w:r>
-    </w:p>
-    <w:p>
-      <w:pPr>
-        <w:rPr>
-          <w:lang w:val="en-US"/>
-        </w:rPr>
-      </w:pPr>
-      <w:r>
-        <w:rPr>
-          <w:lang w:val="en-US"/>
-        </w:rPr>
         <w:t>In this thesis, we will study the state of the art of artificial intelligence applied on NPCs, and what they offer in term of experience.</w:t>
       </w:r>
     </w:p>
     <w:p>
       <w:pPr>
-        <w:pStyle w:val="Titre2"/>
+        <w:pStyle w:val="Heading2"/>
       </w:pPr>
       <w:bookmarkStart w:id="17" w:name="h.io839tq21u5q" w:colFirst="0" w:colLast="0"/>
       <w:bookmarkStart w:id="18" w:name="_Toc439855932"/>
       <w:bookmarkEnd w:id="17"/>
       <w:r>
-        <w:lastRenderedPageBreak/>
         <w:t>Mots clés</w:t>
       </w:r>
       <w:bookmarkEnd w:id="18"/>
@@ -3867,21 +3824,18 @@
       <w:r>
         <w:br w:type="page"/>
       </w:r>
-      <w:bookmarkStart w:id="19" w:name="_GoBack"/>
+    </w:p>
+    <w:p>
+      <w:pPr>
+        <w:pStyle w:val="Heading1"/>
+      </w:pPr>
+      <w:bookmarkStart w:id="19" w:name="h.7486fgwtytp9" w:colFirst="0" w:colLast="0"/>
+      <w:bookmarkStart w:id="20" w:name="_Toc439855933"/>
       <w:bookmarkEnd w:id="19"/>
-    </w:p>
-    <w:p>
-      <w:pPr>
-        <w:pStyle w:val="Titre1"/>
-      </w:pPr>
-      <w:bookmarkStart w:id="20" w:name="h.7486fgwtytp9" w:colFirst="0" w:colLast="0"/>
-      <w:bookmarkStart w:id="21" w:name="_Toc439855933"/>
+      <w:r>
+        <w:t>Introduction</w:t>
+      </w:r>
       <w:bookmarkEnd w:id="20"/>
-      <w:r>
-        <w:lastRenderedPageBreak/>
-        <w:t>Introduction</w:t>
-      </w:r>
-      <w:bookmarkEnd w:id="21"/>
     </w:p>
     <w:p>
       <w:r>
@@ -3890,13 +3844,7 @@
     </w:p>
     <w:p>
       <w:r>
-        <w:t xml:space="preserve">Un premier problème se situe au niveau de la crédibilité du comportement, empêchant le joueur de s'immerger totalement. C’est une problématique impactant principalement les jeux solo. En effet, le </w:t>
-      </w:r>
-      <w:r>
-        <w:t>cœur</w:t>
-      </w:r>
-      <w:r>
-        <w:t xml:space="preserve"> des jeux vidéo se jouant seul est son scénario. Il est donc nécessaire que l’histoire ainsi que ses personnages paraissent le plus crédible possible aux yeux du joueur.</w:t>
+        <w:t>Un premier problème se situe au niveau de la crédibilité du comportement, empêchant le joueur de s'immerger totalement. C’est une problématique impactant principalement les jeux solo. En effet, le cœur des jeux vidéo se jouant seul est son scénario. Il est donc nécessaire que l’histoire ainsi que ses personnages paraissent le plus crédible possible aux yeux du joueur.</w:t>
       </w:r>
     </w:p>
     <w:p>
@@ -3930,99 +3878,98 @@
     </w:p>
     <w:p>
       <w:pPr>
-        <w:pStyle w:val="Titre1"/>
-      </w:pPr>
-      <w:bookmarkStart w:id="22" w:name="h.fjqmu16byr2c" w:colFirst="0" w:colLast="0"/>
-      <w:bookmarkStart w:id="23" w:name="_Toc439855934"/>
+        <w:pStyle w:val="Heading1"/>
+      </w:pPr>
+      <w:bookmarkStart w:id="21" w:name="h.fjqmu16byr2c" w:colFirst="0" w:colLast="0"/>
+      <w:bookmarkStart w:id="22" w:name="_Toc439855934"/>
+      <w:bookmarkEnd w:id="21"/>
+      <w:r>
+        <w:t>Bref historique de l’IA appliquée aux jeux vidéo</w:t>
+      </w:r>
       <w:bookmarkEnd w:id="22"/>
-      <w:r>
-        <w:lastRenderedPageBreak/>
-        <w:t>Bref historique de l’IA appliquée aux jeux vidéo</w:t>
-      </w:r>
+    </w:p>
+    <w:p>
+      <w:r>
+        <w:t xml:space="preserve">Dans les jeux vidéo, l’intelligence artificielle est utilisée pour donner vie aux PNJs. Les méthodes employées pour implémenter les algorithmes de ces PNJs s’appuient généralement sur les théories existantes du domaine plus général de l’intelligence artificielle. Cependant, contrairement à une IA classique comme celle d’un robot, l’objectif n’est pas nécessairement de reproduire le comportement d’un humain. Il est même fréquent de voir des PNJs tricher. </w:t>
+      </w:r>
+    </w:p>
+    <w:p>
+      <w:r>
+        <w:t xml:space="preserve">Dans la plupart des jeux, les PNJs ont par exemple connaissance de l’ensemble de la carte et de ce qui s’y déroule. Dans les jeux de type FPS (« First Person Shooter »), les IA sont souvent dotées d’une visée parfaite. Par conséquent, il est très souvent nécessaire de brider ces capacités hors normes pour donner au joueur une sensation d’équité. </w:t>
+      </w:r>
+    </w:p>
+    <w:p>
+      <w:r>
+        <w:t xml:space="preserve">L’histoire de l’IA dans ce domaine remonte sans doute au début des années 1940s avec le jeu de stratégie pure </w:t>
+      </w:r>
+      <w:r>
+        <w:rPr>
+          <w:b/>
+          <w:bCs/>
+        </w:rPr>
+        <w:t xml:space="preserve">Nim </w:t>
+      </w:r>
+      <w:r>
+        <w:t>(publié en 1942). L’IA était alors capable de gagner, même contre des joueurs chevronnés !</w:t>
+      </w:r>
+    </w:p>
+    <w:p>
+      <w:pPr>
+        <w:pStyle w:val="Heading2"/>
+      </w:pPr>
+      <w:bookmarkStart w:id="23" w:name="h.3x0v46nsboe6" w:colFirst="0" w:colLast="0"/>
+      <w:bookmarkStart w:id="24" w:name="_Toc439855935"/>
       <w:bookmarkEnd w:id="23"/>
-    </w:p>
-    <w:p>
-      <w:r>
-        <w:t xml:space="preserve">Dans les jeux vidéo, l’intelligence artificielle est utilisée pour donner vie aux PNJs. Les méthodes employées pour implémenter les algorithmes de ces PNJs s’appuient généralement sur les théories existantes du domaine plus général de l’intelligence artificielle. Cependant, contrairement à une IA classique comme celle d’un robot, l’objectif n’est pas nécessairement de reproduire le comportement d’un humain. Il est même fréquent de voir des PNJs tricher. </w:t>
-      </w:r>
-    </w:p>
-    <w:p>
-      <w:r>
-        <w:t xml:space="preserve">Dans la plupart des jeux, les PNJs ont par exemple connaissance de l’ensemble de la carte et de ce qui s’y déroule. Dans les jeux de type FPS (« First Person Shooter »), les IA sont souvent dotées d’une visée parfaite. Par conséquent, il est très souvent nécessaire de brider ces capacités hors normes pour donner au joueur une sensation d’équité. </w:t>
-      </w:r>
-    </w:p>
-    <w:p>
-      <w:r>
-        <w:t xml:space="preserve">L’histoire de l’IA dans ce domaine remonte sans doute au début des années 1940s avec le jeu de stratégie pure </w:t>
-      </w:r>
-      <w:r>
-        <w:rPr>
-          <w:b/>
-        </w:rPr>
-        <w:t xml:space="preserve">Nim </w:t>
-      </w:r>
-      <w:r>
-        <w:t>(publié en 1942). L’IA était alors capable de gagner, même contre des joueurs chevronnés !</w:t>
-      </w:r>
-    </w:p>
-    <w:p>
-      <w:pPr>
-        <w:pStyle w:val="Titre2"/>
-      </w:pPr>
-      <w:bookmarkStart w:id="24" w:name="h.3x0v46nsboe6" w:colFirst="0" w:colLast="0"/>
-      <w:bookmarkStart w:id="25" w:name="_Toc439855935"/>
+      <w:r>
+        <w:t>La naissance de l’IA</w:t>
+      </w:r>
       <w:bookmarkEnd w:id="24"/>
-      <w:r>
-        <w:t>La naissance de l’IA</w:t>
-      </w:r>
+    </w:p>
+    <w:p>
+      <w:r>
+        <w:t>En 1951, les premières IA pour les jeux de Dames et d’Echecs sont créées à partir de la machine Ferranti Mark 1</w:t>
+      </w:r>
+      <w:r>
+        <w:rPr>
+          <w:vertAlign w:val="superscript"/>
+        </w:rPr>
+        <w:footnoteReference w:id="1"/>
+      </w:r>
+      <w:r>
+        <w:t xml:space="preserve">. Ces IA ont ensuite été améliorées jusqu’à leur point culminant : la défaite du joueur d’Echecs Garry Kasparov, vaincu par le super-ordinateur Deep Blue d’IBM. </w:t>
+      </w:r>
+    </w:p>
+    <w:p>
+      <w:r>
+        <w:t xml:space="preserve">Plus tard entre les années 1960 et le début des années 1970, les premiers jeux développés durant cette période utilisaient la logique discrète et, le plus souvent, n’intégraient pas d’IA car ils opposaient uniquement deux joueurs. </w:t>
+      </w:r>
+    </w:p>
+    <w:p/>
+    <w:p>
+      <w:r>
+        <w:br w:type="page"/>
+      </w:r>
+    </w:p>
+    <w:p>
+      <w:pPr>
+        <w:pStyle w:val="Heading2"/>
+      </w:pPr>
+      <w:bookmarkStart w:id="25" w:name="h.dyrj3kly9424" w:colFirst="0" w:colLast="0"/>
+      <w:bookmarkStart w:id="26" w:name="_Toc439855936"/>
       <w:bookmarkEnd w:id="25"/>
-    </w:p>
-    <w:p>
-      <w:r>
-        <w:t>En 1951, les premières IA pour les jeux de Dames et d’Echecs sont créées à partir de la machine Ferranti Mark 1</w:t>
+      <w:r>
+        <w:t>Les premières IA pour le jeu vidéo</w:t>
+      </w:r>
+      <w:bookmarkEnd w:id="26"/>
+    </w:p>
+    <w:p>
+      <w:r>
+        <w:t>Dans les années 1970, les premiers jeux avec des modes 1 joueur apparaissent. Les plus remarquables sont Chasse au Wumpus et Star Trek en 1972 qui utilisaient des Stored Patterns</w:t>
       </w:r>
       <w:r>
         <w:rPr>
           <w:vertAlign w:val="superscript"/>
         </w:rPr>
-        <w:footnoteReference w:id="1"/>
-      </w:r>
-      <w:r>
-        <w:t xml:space="preserve">. Ces IA ont ensuite été améliorées jusqu’à leur point culminant : la défaite du joueur d’Echecs Garry Kasparov, vaincu par le super-ordinateur Deep Blue d’IBM. </w:t>
-      </w:r>
-    </w:p>
-    <w:p>
-      <w:r>
-        <w:t xml:space="preserve">Plus tard entre les années 1960 et le début des années 1970, les premiers jeux développés durant cette période utilisaient la logique discrète et, le plus souvent, n’intégraient pas d’IA car ils opposaient uniquement deux joueurs. </w:t>
-      </w:r>
-    </w:p>
-    <w:p/>
-    <w:p>
-      <w:r>
-        <w:br w:type="page"/>
-      </w:r>
-    </w:p>
-    <w:p>
-      <w:pPr>
-        <w:pStyle w:val="Titre2"/>
-      </w:pPr>
-      <w:bookmarkStart w:id="26" w:name="h.dyrj3kly9424" w:colFirst="0" w:colLast="0"/>
-      <w:bookmarkStart w:id="27" w:name="_Toc439855936"/>
-      <w:bookmarkEnd w:id="26"/>
-      <w:r>
-        <w:lastRenderedPageBreak/>
-        <w:t>Les premières IA pour le jeu vidéo</w:t>
-      </w:r>
-      <w:bookmarkEnd w:id="27"/>
-    </w:p>
-    <w:p>
-      <w:r>
-        <w:t>Dans les années 1970, les premiers jeux avec des modes 1 joueur apparaissent. Les plus remarquables sont Chasse au Wumpus et Star Trek en 1972 qui utilisaient des Stored Patterns</w:t>
-      </w:r>
-      <w:r>
-        <w:rPr>
-          <w:vertAlign w:val="superscript"/>
-        </w:rPr>
         <w:footnoteReference w:id="2"/>
       </w:r>
       <w:r>
@@ -4036,7 +3983,7 @@
     </w:p>
     <w:p>
       <w:pPr>
-        <w:pStyle w:val="Paragraphedeliste"/>
+        <w:pStyle w:val="ListParagraph"/>
         <w:numPr>
           <w:ilvl w:val="0"/>
           <w:numId w:val="1"/>
@@ -4045,6 +3992,7 @@
       <w:r>
         <w:rPr>
           <w:b/>
+          <w:bCs/>
         </w:rPr>
         <w:t xml:space="preserve">Pacman </w:t>
       </w:r>
@@ -4054,7 +4002,7 @@
     </w:p>
     <w:p>
       <w:pPr>
-        <w:pStyle w:val="Paragraphedeliste"/>
+        <w:pStyle w:val="ListParagraph"/>
         <w:numPr>
           <w:ilvl w:val="0"/>
           <w:numId w:val="8"/>
@@ -4063,6 +4011,7 @@
       <w:r>
         <w:rPr>
           <w:b/>
+          <w:bCs/>
         </w:rPr>
         <w:t xml:space="preserve">Karate Champ </w:t>
       </w:r>
@@ -4072,7 +4021,7 @@
     </w:p>
     <w:p>
       <w:pPr>
-        <w:pStyle w:val="Paragraphedeliste"/>
+        <w:pStyle w:val="ListParagraph"/>
         <w:numPr>
           <w:ilvl w:val="0"/>
           <w:numId w:val="8"/>
@@ -4081,6 +4030,7 @@
       <w:r>
         <w:rPr>
           <w:b/>
+          <w:bCs/>
         </w:rPr>
         <w:t xml:space="preserve">First Queen </w:t>
       </w:r>
@@ -4105,115 +4055,111 @@
     </w:p>
     <w:p>
       <w:pPr>
-        <w:pStyle w:val="Titre2"/>
-      </w:pPr>
-      <w:bookmarkStart w:id="28" w:name="h.8olei56pnbbj" w:colFirst="0" w:colLast="0"/>
-      <w:bookmarkStart w:id="29" w:name="_Toc439855937"/>
+        <w:pStyle w:val="Heading2"/>
+      </w:pPr>
+      <w:bookmarkStart w:id="27" w:name="h.8olei56pnbbj" w:colFirst="0" w:colLast="0"/>
+      <w:bookmarkStart w:id="28" w:name="_Toc439855937"/>
+      <w:bookmarkEnd w:id="27"/>
+      <w:r>
+        <w:t>Une IA évolutive</w:t>
+      </w:r>
       <w:bookmarkEnd w:id="28"/>
-      <w:r>
-        <w:lastRenderedPageBreak/>
-        <w:t>Une IA évolutive</w:t>
-      </w:r>
+    </w:p>
+    <w:p>
+      <w:r>
+        <w:t xml:space="preserve">Longtemps délaissée au profit des graphismes des jeux vidéo, cette branche constitue maintenant une part importante du travail dans un jeu vidéo. Les joueurs réclament de plus en plus des IA au comportement humain afin d'accroître le sentiment d’immersion. Certains jeux sont réputés pour être des précurseurs en matière d’IA, en voici quelques exemples : </w:t>
+      </w:r>
+    </w:p>
+    <w:p>
+      <w:r>
+        <w:t xml:space="preserve">- </w:t>
+      </w:r>
+      <w:r>
+        <w:rPr>
+          <w:b/>
+          <w:bCs/>
+        </w:rPr>
+        <w:t xml:space="preserve">Creatures </w:t>
+      </w:r>
+      <w:r>
+        <w:t xml:space="preserve">(1998) : ce jeu est célèbre pour être le premier à utiliser l’apprentissage automatique lors d’une simulation interactive. A l’aide des réseaux de neurones, les créatures (appelées « Norms ») apprennent divers comportements. Ils peuvent ainsi interagir avec leur environnement. </w:t>
+      </w:r>
+    </w:p>
+    <w:p>
+      <w:r>
+        <w:t xml:space="preserve">- </w:t>
+      </w:r>
+      <w:r>
+        <w:rPr>
+          <w:b/>
+          <w:bCs/>
+        </w:rPr>
+        <w:t>Halo : Combat Evolved</w:t>
+      </w:r>
+      <w:r>
+        <w:t xml:space="preserve"> (2001) : ce jeu utilisait des arbres pour déterminer le comportement des PNJs (« Behavior Tree »), avec beaucoup d’attention portée sur le moindre détail du jeu. Ainsi, la gestion des groupes de PNJs était particulièrement bonne et a joué un rôle de précurseur. </w:t>
+      </w:r>
+    </w:p>
+    <w:p>
+      <w:r>
+        <w:t xml:space="preserve">- </w:t>
+      </w:r>
+      <w:r>
+        <w:rPr>
+          <w:b/>
+          <w:bCs/>
+        </w:rPr>
+        <w:t>F.E.A.R.</w:t>
+      </w:r>
+      <w:r>
+        <w:t xml:space="preserve"> (2005) : l’IA utilise un planificateur (« Planner ») afin de générer des comportements sensibles au contexte, ce fut la première fois dans un jeu grand public. On ressent une grande habileté chez les PNJs. Ils sont en effet capables de trouver une couverture derrière des tables, basculer des étagères, ouvrir des portes, passer à travers les fenêtres, etc. Ce jeu constitue une référence en la matière.  </w:t>
+      </w:r>
+    </w:p>
+    <w:p>
+      <w:r>
+        <w:t xml:space="preserve">- </w:t>
+      </w:r>
+      <w:r>
+        <w:rPr>
+          <w:b/>
+          <w:bCs/>
+        </w:rPr>
+        <w:t>Black &amp; White</w:t>
+      </w:r>
+      <w:r>
+        <w:t xml:space="preserve"> (2001) : le jeu propose au joueur d’incarner une divinité et de guider un peuple. Pour l’aider dans cette tâche, le joueur devra éduquer sa créature, un agent qu’il sera possible de récompenser après une action pour renforcer ce comportement, ou punir, afin de le diminuer. </w:t>
+      </w:r>
+      <w:bookmarkStart w:id="29" w:name="h.uvbhrvma0163" w:colFirst="0" w:colLast="0"/>
       <w:bookmarkEnd w:id="29"/>
     </w:p>
-    <w:p>
-      <w:r>
-        <w:t xml:space="preserve">Longtemps délaissée au profit des graphismes des jeux vidéo, cette branche constitue maintenant une part importante du travail dans un jeu vidéo. Les joueurs réclament de plus en plus des IA au comportement humain afin d'accroître le sentiment d’immersion. Certains jeux sont réputés pour être des précurseurs en matière d’IA, en voici quelques exemples : </w:t>
-      </w:r>
-    </w:p>
-    <w:p>
-      <w:r>
-        <w:t xml:space="preserve">- </w:t>
-      </w:r>
-      <w:r>
-        <w:rPr>
-          <w:b/>
-        </w:rPr>
-        <w:t xml:space="preserve">Creatures </w:t>
-      </w:r>
-      <w:r>
-        <w:t xml:space="preserve">(1998) : ce jeu est célèbre pour être le premier à utiliser l’apprentissage automatique lors d’une simulation interactive. A l’aide des réseaux de neurones, les créatures (appelées « Norms ») apprennent divers comportements. Ils peuvent ainsi interagir avec leur environnement. </w:t>
-      </w:r>
-    </w:p>
-    <w:p>
-      <w:r>
-        <w:t xml:space="preserve">- </w:t>
-      </w:r>
-      <w:r>
-        <w:rPr>
-          <w:b/>
-        </w:rPr>
-        <w:t>Halo : Combat Evolved</w:t>
-      </w:r>
-      <w:r>
-        <w:t xml:space="preserve"> (2001) : ce jeu utilisait des arbres pour détermin</w:t>
-      </w:r>
-      <w:r>
-        <w:t>er le comportement des PNJs (« B</w:t>
-      </w:r>
-      <w:r>
-        <w:t xml:space="preserve">ehavior </w:t>
-      </w:r>
-      <w:r>
-        <w:t>T</w:t>
-      </w:r>
-      <w:r>
-        <w:t xml:space="preserve">ree »), avec beaucoup d’attention portée sur le moindre détail du jeu. Ainsi, la gestion des groupes de PNJs était particulièrement bonne et a joué un rôle de précurseur. </w:t>
-      </w:r>
-    </w:p>
-    <w:p>
-      <w:r>
-        <w:t xml:space="preserve">- </w:t>
-      </w:r>
-      <w:r>
-        <w:rPr>
-          <w:b/>
-        </w:rPr>
-        <w:t>F.E.A.R.</w:t>
-      </w:r>
-      <w:r>
-        <w:t xml:space="preserve"> (2005) : l’</w:t>
-      </w:r>
-      <w:r>
-        <w:t>IA utilise un planificateur (« P</w:t>
-      </w:r>
-      <w:r>
-        <w:t xml:space="preserve">lanner ») afin de générer des comportements sensibles au contexte, ce fut la première fois dans un jeu grand public. On ressent une grande habileté chez les PNJs. Ils sont en effet capables de trouver une couverture derrière des tables, basculer des étagères, ouvrir des portes, passer à travers les fenêtres, etc. Ce jeu constitue une référence en la matière.  </w:t>
-      </w:r>
-    </w:p>
-    <w:p>
-      <w:r>
-        <w:t xml:space="preserve">- </w:t>
-      </w:r>
-      <w:r>
-        <w:rPr>
-          <w:b/>
-        </w:rPr>
-        <w:t>Black &amp; White</w:t>
-      </w:r>
-      <w:r>
-        <w:t xml:space="preserve"> (2001) : le jeu propose au joueur d’incarner une divinité et de guider un peuple. Pour l’aider dans cette tâche, le joueur devra éduquer sa créature, un agent qu’il sera possible de récompenser après une action pour renforcer ce comportement, ou punir, afin de le diminuer. </w:t>
-      </w:r>
-      <w:bookmarkStart w:id="30" w:name="h.uvbhrvma0163" w:colFirst="0" w:colLast="0"/>
+    <w:p/>
+    <w:p>
+      <w:r>
+        <w:br w:type="page"/>
+      </w:r>
+    </w:p>
+    <w:p>
+      <w:pPr>
+        <w:pStyle w:val="Heading1"/>
+      </w:pPr>
+      <w:bookmarkStart w:id="30" w:name="h.vjlt3p1akwj6" w:colFirst="0" w:colLast="0"/>
+      <w:bookmarkStart w:id="31" w:name="_Toc439855938"/>
       <w:bookmarkEnd w:id="30"/>
-    </w:p>
-    <w:p/>
-    <w:p>
-      <w:r>
-        <w:br w:type="page"/>
-      </w:r>
-    </w:p>
-    <w:p>
-      <w:pPr>
-        <w:pStyle w:val="Titre1"/>
-      </w:pPr>
-      <w:bookmarkStart w:id="31" w:name="h.vjlt3p1akwj6" w:colFirst="0" w:colLast="0"/>
-      <w:bookmarkStart w:id="32" w:name="_Toc439855938"/>
+      <w:r>
+        <w:t>Une nouvelle perspective pour l’IA</w:t>
+      </w:r>
       <w:bookmarkEnd w:id="31"/>
-      <w:r>
-        <w:lastRenderedPageBreak/>
-        <w:t>Une nouvelle perspective pour l’IA</w:t>
-      </w:r>
+    </w:p>
+    <w:p>
+      <w:r>
+        <w:t>Les choses qui sont en train de monter dans le domaine.</w:t>
+      </w:r>
+    </w:p>
+    <w:p>
+      <w:r>
+        <w:t>La perspective d’un avenir nouveau.</w:t>
+      </w:r>
+      <w:bookmarkStart w:id="32" w:name="_GoBack"/>
       <w:bookmarkEnd w:id="32"/>
     </w:p>
     <w:p/>
@@ -4235,20 +4181,19 @@
     </w:p>
     <w:p>
       <w:pPr>
-        <w:pStyle w:val="Titre1"/>
+        <w:pStyle w:val="Heading1"/>
       </w:pPr>
       <w:bookmarkStart w:id="33" w:name="h.3nb5cylor71l" w:colFirst="0" w:colLast="0"/>
       <w:bookmarkStart w:id="34" w:name="_Toc439855939"/>
       <w:bookmarkEnd w:id="33"/>
       <w:r>
-        <w:lastRenderedPageBreak/>
         <w:t>Les avantages</w:t>
       </w:r>
       <w:bookmarkEnd w:id="34"/>
     </w:p>
     <w:p>
       <w:pPr>
-        <w:pStyle w:val="Titre2"/>
+        <w:pStyle w:val="Heading2"/>
       </w:pPr>
       <w:bookmarkStart w:id="35" w:name="h.fkmg526rz2ts" w:colFirst="0" w:colLast="0"/>
       <w:bookmarkStart w:id="36" w:name="_Toc439855940"/>
@@ -4265,7 +4210,7 @@
     </w:p>
     <w:p>
       <w:pPr>
-        <w:pStyle w:val="Titre2"/>
+        <w:pStyle w:val="Heading2"/>
       </w:pPr>
       <w:bookmarkStart w:id="37" w:name="h.uhnuhx8r4u0u" w:colFirst="0" w:colLast="0"/>
       <w:bookmarkStart w:id="38" w:name="_Toc439855941"/>
@@ -4277,13 +4222,7 @@
     </w:p>
     <w:p>
       <w:r>
-        <w:t xml:space="preserve">En ce moment, la mode est au procédural. Or, il est très difficile, sinon impossible de prédire tous les cas de figures et donc de coder les comportements. Il suffit donc d’apprendre à un agent d’apprendre par </w:t>
-      </w:r>
-      <w:r>
-        <w:t>lui-même</w:t>
-      </w:r>
-      <w:r>
-        <w:t xml:space="preserve"> pour lui permettre de se débrouiller</w:t>
+        <w:t>En ce moment, la mode est au procédural. Or, il est très difficile, sinon impossible de prédire tous les cas de figures et donc de coder les comportements. Il suffit donc d’apprendre à un agent d’apprendre par lui-même pour lui permettre de se débrouiller</w:t>
       </w:r>
     </w:p>
     <w:p>
@@ -4306,7 +4245,7 @@
     </w:p>
     <w:p>
       <w:pPr>
-        <w:pStyle w:val="Titre2"/>
+        <w:pStyle w:val="Heading2"/>
       </w:pPr>
       <w:bookmarkStart w:id="39" w:name="h.x4ppal6b99rv" w:colFirst="0" w:colLast="0"/>
       <w:bookmarkStart w:id="40" w:name="_Toc439855942"/>
@@ -4328,7 +4267,7 @@
     </w:p>
     <w:p>
       <w:pPr>
-        <w:pStyle w:val="Titre2"/>
+        <w:pStyle w:val="Heading2"/>
       </w:pPr>
       <w:bookmarkStart w:id="41" w:name="h.o1hdo676i3pf" w:colFirst="0" w:colLast="0"/>
       <w:bookmarkStart w:id="42" w:name="_Toc439855943"/>
@@ -4350,20 +4289,19 @@
     </w:p>
     <w:p>
       <w:pPr>
-        <w:pStyle w:val="Titre1"/>
+        <w:pStyle w:val="Heading1"/>
       </w:pPr>
       <w:bookmarkStart w:id="43" w:name="h.32q81b8y547j" w:colFirst="0" w:colLast="0"/>
       <w:bookmarkStart w:id="44" w:name="_Toc439855944"/>
       <w:bookmarkEnd w:id="43"/>
       <w:r>
-        <w:lastRenderedPageBreak/>
         <w:t>Les inconvénients</w:t>
       </w:r>
       <w:bookmarkEnd w:id="44"/>
     </w:p>
     <w:p>
       <w:pPr>
-        <w:pStyle w:val="Titre2"/>
+        <w:pStyle w:val="Heading2"/>
       </w:pPr>
       <w:bookmarkStart w:id="45" w:name="h.dfcv8dosunao" w:colFirst="0" w:colLast="0"/>
       <w:bookmarkStart w:id="46" w:name="_Toc439855945"/>
@@ -4385,7 +4323,7 @@
     </w:p>
     <w:p>
       <w:pPr>
-        <w:pStyle w:val="Titre2"/>
+        <w:pStyle w:val="Heading2"/>
       </w:pPr>
       <w:bookmarkStart w:id="48" w:name="h.wgiwa0spizxt" w:colFirst="0" w:colLast="0"/>
       <w:bookmarkStart w:id="49" w:name="_Toc439855946"/>
@@ -4407,7 +4345,7 @@
     </w:p>
     <w:p>
       <w:pPr>
-        <w:pStyle w:val="Titre2"/>
+        <w:pStyle w:val="Heading2"/>
       </w:pPr>
       <w:bookmarkStart w:id="51" w:name="h.uly966f4987n" w:colFirst="0" w:colLast="0"/>
       <w:bookmarkStart w:id="52" w:name="_Toc439855947"/>
@@ -4435,13 +4373,12 @@
     </w:p>
     <w:p>
       <w:pPr>
-        <w:pStyle w:val="Titre1"/>
+        <w:pStyle w:val="Heading1"/>
       </w:pPr>
       <w:bookmarkStart w:id="54" w:name="h.qf3he8zgwsa5" w:colFirst="0" w:colLast="0"/>
       <w:bookmarkStart w:id="55" w:name="_Toc439855948"/>
       <w:bookmarkEnd w:id="54"/>
       <w:r>
-        <w:lastRenderedPageBreak/>
         <w:t xml:space="preserve">Les </w:t>
       </w:r>
       <w:r>
@@ -4454,7 +4391,7 @@
     </w:p>
     <w:p>
       <w:pPr>
-        <w:pStyle w:val="Titre2"/>
+        <w:pStyle w:val="Heading2"/>
         <w:rPr>
           <w:sz w:val="28"/>
           <w:szCs w:val="28"/>
@@ -4478,7 +4415,7 @@
     </w:p>
     <w:p>
       <w:pPr>
-        <w:pStyle w:val="Titre3"/>
+        <w:pStyle w:val="Heading3"/>
       </w:pPr>
       <w:bookmarkStart w:id="59" w:name="_Toc439855950"/>
       <w:r>
@@ -4493,7 +4430,7 @@
     </w:p>
     <w:p>
       <w:pPr>
-        <w:pStyle w:val="Paragraphedeliste"/>
+        <w:pStyle w:val="ListParagraph"/>
         <w:numPr>
           <w:ilvl w:val="0"/>
           <w:numId w:val="5"/>
@@ -4505,7 +4442,7 @@
     </w:p>
     <w:p>
       <w:pPr>
-        <w:pStyle w:val="Paragraphedeliste"/>
+        <w:pStyle w:val="ListParagraph"/>
         <w:numPr>
           <w:ilvl w:val="0"/>
           <w:numId w:val="5"/>
@@ -4517,7 +4454,7 @@
     </w:p>
     <w:p>
       <w:pPr>
-        <w:pStyle w:val="Paragraphedeliste"/>
+        <w:pStyle w:val="ListParagraph"/>
         <w:numPr>
           <w:ilvl w:val="0"/>
           <w:numId w:val="5"/>
@@ -4529,20 +4466,19 @@
     </w:p>
     <w:p>
       <w:pPr>
-        <w:pStyle w:val="Paragraphedeliste"/>
+        <w:pStyle w:val="ListParagraph"/>
         <w:numPr>
           <w:ilvl w:val="0"/>
           <w:numId w:val="5"/>
         </w:numPr>
       </w:pPr>
       <w:r>
-        <w:lastRenderedPageBreak/>
         <w:t xml:space="preserve"> Adaptation rapide. Les joueurs ne veulent pas attendre des heures pour les agents d'adaptation. Pourtant, un état / représentation action complexe peut prendre un certain temps pour apprendre. De l'autre part, une représentation simple serait de limiter la capacité d'apprendre des comportements sophistiqués. Ainsi, en choisissant la un droit de représentation est difficile.</w:t>
       </w:r>
     </w:p>
     <w:p>
       <w:pPr>
-        <w:pStyle w:val="Paragraphedeliste"/>
+        <w:pStyle w:val="ListParagraph"/>
         <w:numPr>
           <w:ilvl w:val="0"/>
           <w:numId w:val="5"/>
@@ -4561,20 +4497,12 @@
     <w:p/>
     <w:p>
       <w:r>
-        <w:t xml:space="preserve">La méthode est basée sur rtNEAT NEAT, une technique pour réseaux neuronaux évolution pour l'apprentissage par renforcement complexe tâches en utilisant un algorithme génétique (GA). Moissonneuses-batteuses NLFA la recherche d'habitude pour les poids de réseau appropriés avec complexification de la structure du réseau, ce qui permet le comportement des réseaux de neurones évolué pour devenir de plus en plus sophistiquée au fil des générations. Cette approche est très efficace: NEAT surpasse les autres neuroevolution (NE) par exemple les méthodes sur la tâche de référence d'équilibrage bipolaire (Stanley et Miikkulainen 2002a, b). En outre, parce que NLFA commence avec les réseaux simples et étend la recherche espace uniquement lorsque bénéfique, il est capable de trouver de </w:t>
-      </w:r>
-      <w:r>
-        <w:lastRenderedPageBreak/>
-        <w:t xml:space="preserve">manière significative contrôleurs plus complexes que l'évolution topologie fixe, que démontré dans un domaine de stratégie en apprentissage robotique (Stanley et Miikkulainen 2004). Ces propriétés en font un NEAT Procédé attractive pour faire évoluer les réseaux neuronaux dans complexe des tâches telles que les jeux vidéo. Comme la plupart des gaz, NEAT a été initialement conçu pour fonctionner déconnecté. Les individus sont évaluées une ou deux à la fois, et après toute la population a été évaluée, une nouvelle populationest conçu pour former la génération suivante. Autrement dit, dans un GA normale, il est impossible pour un être humain d'interagir avec les multiples agents évolution alors qu'ils évoluent. Cette section examine d'abord brièvement l'origine déconnecté NEAT méthode, et ensuite décrit comment il peut être modifié pour le rendre il possible pour les joueurs d'interagir avec des agents évoluant dans réel temps. Voir, par exemple Stanley et Miikkulainen (2002a, b, 2004) pour une description complète des NLFA. NEAT est basé sur trois idées clés. Tout d'abord, réseau évolutif structure nécessite un codage génétique flexible. Chaque génome comprend une liste de gènes de connexion, dont chacun se réfère à deux gènes de noeuds étant connectés. Chaque connexion spécifie le gène en noeud, l'out-noeud, la connexion poids, si oui ou non le gène de connexion est exprimé (le bit de validation), et un numéro d'innovation, ce qui permet de trouver gènes correspondant au cours de croisement. Mutation peut changer  les poids de connexion et les structures de réseau. Connexion poids mutent comme dans tout système de NE, avec chaque connexion soit perturbé ou non. Mutations structurelles, qui permet d'augmenter la complexité, soit ajouter une nouvelle connexion ou un nouveau noeud au réseau. Par mutation, les génomes de différentes tailles sont créés, avec parfois complètement différent connexions spécifiées dans les mêmes positions. Chaque gène unique dans la population se voit attribuer un unique, numéro de l'innovation, et les chiffres sont héritées cours croisé. Numéros de l'innovation permettent d'effectuer NEAT croisement sans le besoin d'une analyse topologique cher. Génomes de différentes organisations et de tailles restent compatibles tout au long de l'évolution, et le problème de l'adaptation différentes topologies (Radcliffe 1993) est essentiellement évités. Deuxièmement, NEAT speciates la population, afin que les individus concurrence principalement au sein de leurs propres niches lieu de avec la population en général. De cette façon, les innovations topologiques sont protégés et avoir du temps pour optimiser leur structure avant la compétition avec d'autres niches dans la population. le mécanisme de reproduction pour NEAT est le partage de remise en forme explicite (Goldberg et Richardson, 1987), où les organismes présents dans les mêmes espèces doivent partager la condition physique de son créneau, la prévention une espèce est de prendre le contrôle de la population. Troisièmement, contrairement à d'autres systèmes qui évoluent topologies de réseau et le poids (Gruau et al 1996;. Yao 999) commence NEAT avec une population uniforme des réseaux simples sans noeuds cachés. Nouvelle structure est introduite progressivement à mesure que mutations structurelles se produisent, et seules les structures survivent qui sont jugées utiles par des évaluations de fitness. Ce Ainsi, par le biais de recherches NLFA un nombre minimal de poids dimensions et trouve le niveau de complexité approprié </w:t>
-      </w:r>
-      <w:r>
-        <w:lastRenderedPageBreak/>
-        <w:t xml:space="preserve">pour le problème. Dans des travaux antérieurs, chacune des trois composantes principales NEAT (c. marques historiques, spéciation et départ de structure minimale) a été soumise à une ablation dans expérimentalement afin de démontrer comment ils contribuent à la performance (Stanley et Miikkulainen 2002b). L'étude d'ablation ont démontré que les trois composants sont interdépendants et nécessaire pour rendre le travail de NEAT. La section suivante explique comment NEAT peut être amélioré pour  travailler en temps réel. </w:t>
-      </w:r>
-    </w:p>
-    <w:p>
-      <w:pPr>
-        <w:pStyle w:val="Titre3"/>
+        <w:t xml:space="preserve">La méthode est basée sur rtNEAT NEAT, une technique pour réseaux neuronaux évolution pour l'apprentissage par renforcement complexe tâches en utilisant un algorithme génétique (GA). Moissonneuses-batteuses NLFA la recherche d'habitude pour les poids de réseau appropriés avec complexification de la structure du réseau, ce qui permet le comportement des réseaux de neurones évolué pour devenir de plus en plus sophistiquée au fil des générations. Cette approche est très efficace: NEAT surpasse les autres neuroevolution (NE) par exemple les méthodes sur la tâche de référence d'équilibrage bipolaire (Stanley et Miikkulainen 2002a, b). En outre, parce que NLFA commence avec les réseaux simples et étend la recherche espace uniquement lorsque bénéfique, il est capable de trouver de manière significative contrôleurs plus complexes que l'évolution topologie fixe, que démontré dans un domaine de stratégie en apprentissage robotique (Stanley et Miikkulainen 2004). Ces propriétés en font un NEAT Procédé attractive pour faire évoluer les réseaux neuronaux dans complexe des tâches telles que les jeux vidéo. Comme la plupart des gaz, NEAT a été initialement conçu pour fonctionner déconnecté. Les individus sont évaluées une ou deux à la fois, et après toute la population a été évaluée, une nouvelle populationest conçu pour former la génération suivante. Autrement dit, dans un GA normale, il est impossible pour un être humain d'interagir avec les multiples agents évolution alors qu'ils évoluent. Cette section examine d'abord brièvement l'origine déconnecté NEAT méthode, et ensuite décrit comment il peut être modifié pour le rendre il possible pour les joueurs d'interagir avec des agents évoluant dans réel temps. Voir, par exemple Stanley et Miikkulainen (2002a, b, 2004) pour une description complète des NLFA. NEAT est basé sur trois idées clés. Tout d'abord, réseau évolutif structure nécessite un codage génétique flexible. Chaque génome comprend une liste de gènes de connexion, dont chacun se réfère à deux gènes de noeuds étant connectés. Chaque connexion spécifie le gène en noeud, l'out-noeud, la connexion poids, si oui ou non le gène de connexion est exprimé (le bit de validation), et un numéro d'innovation, ce qui permet de trouver gènes correspondant au cours de croisement. Mutation peut changer  les poids de connexion et les structures de réseau. Connexion poids mutent comme dans tout système de NE, avec chaque connexion soit perturbé ou non. Mutations structurelles, qui permet d'augmenter la complexité, soit ajouter une nouvelle connexion ou un nouveau noeud au réseau. Par mutation, les génomes de différentes tailles sont créés, avec parfois complètement différent connexions spécifiées dans les mêmes positions. Chaque gène unique dans la population se voit attribuer un unique, numéro de l'innovation, et les chiffres sont héritées cours croisé. Numéros de l'innovation permettent d'effectuer NEAT croisement sans le besoin d'une analyse topologique cher. Génomes de différentes organisations et de tailles restent compatibles tout au long de l'évolution, et le problème de l'adaptation différentes topologies (Radcliffe 1993) est essentiellement évités. Deuxièmement, NEAT speciates la population, afin que les individus concurrence principalement au sein de leurs propres niches lieu de avec la population en général. De cette façon, les innovations topologiques sont protégés et avoir du temps pour optimiser leur structure avant la compétition avec d'autres niches dans la population. le mécanisme de reproduction pour NEAT est le partage de remise en forme explicite (Goldberg et Richardson, 1987), où les organismes présents dans les mêmes espèces doivent partager la condition physique de son créneau, la prévention une espèce est de prendre le contrôle de la population. Troisièmement, contrairement à d'autres systèmes qui évoluent topologies de réseau et le poids (Gruau et al 1996;. Yao 999) commence NEAT avec une population uniforme des réseaux simples sans noeuds cachés. Nouvelle structure est introduite progressivement à mesure que mutations structurelles se produisent, et seules les structures survivent qui sont jugées utiles par des évaluations de fitness. Ce Ainsi, par le biais de recherches NLFA un nombre minimal de poids dimensions et trouve le niveau de complexité approprié pour le problème. Dans des travaux antérieurs, chacune des trois composantes principales NEAT (c. marques historiques, spéciation et départ de structure minimale) a été soumise à une ablation dans expérimentalement afin de démontrer comment ils contribuent à la performance (Stanley et Miikkulainen 2002b). L'étude d'ablation ont démontré que les trois composants sont interdépendants et nécessaire pour rendre le travail de NEAT. La section suivante explique comment NEAT peut être amélioré pour  travailler en temps réel. </w:t>
+      </w:r>
+    </w:p>
+    <w:p>
+      <w:pPr>
+        <w:pStyle w:val="Heading3"/>
       </w:pPr>
       <w:bookmarkStart w:id="60" w:name="_Toc439855951"/>
       <w:r>
@@ -4619,7 +4547,6 @@
         <w:rPr>
           <w:highlight w:val="white"/>
         </w:rPr>
-        <w:lastRenderedPageBreak/>
         <w:t xml:space="preserve">Enfin, la boucle d'échange scientifique entre neurobiologistes, psychologues et chercheurs en intelligence artificielle n'est pas terminée puisque actuellement, des chercheurs prennent inspiration du cerveau pour raffiner les algorithmes d'apprentissage par renforcement et essayer ainsi de mettre au point des </w:t>
       </w:r>
       <w:hyperlink r:id="rId12">
@@ -4646,14 +4573,13 @@
     </w:p>
     <w:p>
       <w:r>
-        <w:lastRenderedPageBreak/>
         <w:t>Une bonne façon de comprendre l'apprentissage de renforcement est d'examiner certains des exemples et des applications possibles qui ont guidé son développement.</w:t>
       </w:r>
     </w:p>
     <w:p/>
     <w:p>
       <w:pPr>
-        <w:pStyle w:val="Paragraphedeliste"/>
+        <w:pStyle w:val="ListParagraph"/>
         <w:numPr>
           <w:ilvl w:val="0"/>
           <w:numId w:val="7"/>
@@ -4665,7 +4591,7 @@
     </w:p>
     <w:p>
       <w:pPr>
-        <w:pStyle w:val="Paragraphedeliste"/>
+        <w:pStyle w:val="ListParagraph"/>
         <w:numPr>
           <w:ilvl w:val="0"/>
           <w:numId w:val="7"/>
@@ -4677,7 +4603,7 @@
     </w:p>
     <w:p>
       <w:pPr>
-        <w:pStyle w:val="Paragraphedeliste"/>
+        <w:pStyle w:val="ListParagraph"/>
         <w:numPr>
           <w:ilvl w:val="0"/>
           <w:numId w:val="3"/>
@@ -4689,7 +4615,7 @@
     </w:p>
     <w:p>
       <w:pPr>
-        <w:pStyle w:val="Paragraphedeliste"/>
+        <w:pStyle w:val="ListParagraph"/>
         <w:numPr>
           <w:ilvl w:val="0"/>
           <w:numId w:val="3"/>
@@ -4701,7 +4627,7 @@
     </w:p>
     <w:p>
       <w:pPr>
-        <w:pStyle w:val="Paragraphedeliste"/>
+        <w:pStyle w:val="ListParagraph"/>
         <w:numPr>
           <w:ilvl w:val="0"/>
           <w:numId w:val="3"/>
@@ -4714,11 +4640,7 @@
     <w:p/>
     <w:p>
       <w:r>
-        <w:t xml:space="preserve">Ces exemples ont des caractéristiques qui sont si fondamentales qu'elles sont faciles à négliger. Toutes impliquent une interaction entre un agent de prise de décision active et son environnement, dans lequel l'agent cherche à atteindre un but malgré l'incertitude quant à son environnement. Les actions de l'agent sont autorisés à affecter l'état futur de l'environnement (par exemple, la position suivante d'échecs, le niveau des réservoirs de la raffinerie, le prochain emplacement du robot), affectant ainsi les options et </w:t>
-      </w:r>
-      <w:r>
-        <w:lastRenderedPageBreak/>
-        <w:t>les possibilités offertes à l'agent à des moments plus tard . Choix correct nécessite de prendre en compte, les conséquences indirectes d'actions différées, et donc peut exiger la prévision ou de planification.</w:t>
+        <w:t>Ces exemples ont des caractéristiques qui sont si fondamentales qu'elles sont faciles à négliger. Toutes impliquent une interaction entre un agent de prise de décision active et son environnement, dans lequel l'agent cherche à atteindre un but malgré l'incertitude quant à son environnement. Les actions de l'agent sont autorisés à affecter l'état futur de l'environnement (par exemple, la position suivante d'échecs, le niveau des réservoirs de la raffinerie, le prochain emplacement du robot), affectant ainsi les options et les possibilités offertes à l'agent à des moments plus tard . Choix correct nécessite de prendre en compte, les conséquences indirectes d'actions différées, et donc peut exiger la prévision ou de planification.</w:t>
       </w:r>
     </w:p>
     <w:p/>
@@ -4741,11 +4663,7 @@
     <w:p/>
     <w:p>
       <w:r>
-        <w:t xml:space="preserve">Apprentissage par renforcement ne se définit pas par la caractérisation des méthodes d'apprentissage, mais en caractérisant un problème d'apprentissage. Toute méthode qui est bien adapté à la résolution de ce problème, que nous considérons comme une méthode d'apprentissage par renforcement. Une spécification complète du problème de l'apprentissage par renforcement en termes de contrôle optimal des processus de décision de Markov doit attendre jusqu'à ce que le chapitre 3, mais l'idée de base est tout simplement de saisir les aspects les plus importants de la vrai problème face à un </w:t>
-      </w:r>
-      <w:r>
-        <w:lastRenderedPageBreak/>
-        <w:t>agent de l'apprentissage en interaction avec son environnement pour atteindre un objectif. De toute évidence, un tel agent doit être capable de détecter l'état de l'environnement dans une certaine mesure et doit être en mesure de prendre des mesures qui affectent l'état. L'agent doit également avoir un objectif ou des objectifs relatifs à l'état de l'environnement. La formulation est destinée à comprendre que ces trois aspects - la sensation, l'action, et l'objectif - dans leurs formes les plus simples possibles sans banaliser l'un d'eux.</w:t>
+        <w:t>Apprentissage par renforcement ne se définit pas par la caractérisation des méthodes d'apprentissage, mais en caractérisant un problème d'apprentissage. Toute méthode qui est bien adapté à la résolution de ce problème, que nous considérons comme une méthode d'apprentissage par renforcement. Une spécification complète du problème de l'apprentissage par renforcement en termes de contrôle optimal des processus de décision de Markov doit attendre jusqu'à ce que le chapitre 3, mais l'idée de base est tout simplement de saisir les aspects les plus importants de la vrai problème face à un agent de l'apprentissage en interaction avec son environnement pour atteindre un objectif. De toute évidence, un tel agent doit être capable de détecter l'état de l'environnement dans une certaine mesure et doit être en mesure de prendre des mesures qui affectent l'état. L'agent doit également avoir un objectif ou des objectifs relatifs à l'état de l'environnement. La formulation est destinée à comprendre que ces trois aspects - la sensation, l'action, et l'objectif - dans leurs formes les plus simples possibles sans banaliser l'un d'eux.</w:t>
       </w:r>
     </w:p>
     <w:p/>
@@ -4763,11 +4681,7 @@
     <w:p/>
     <w:p>
       <w:r>
-        <w:t xml:space="preserve">Un autre élément clé de l'apprentissage par renforcement est qu'elle considère explicitement tout le problème d'un agent de goal-directed interagir avec un environnement incertain. Ceci est en contraste </w:t>
-      </w:r>
-      <w:r>
-        <w:lastRenderedPageBreak/>
-        <w:t>avec de nombreuses approches qui tiennent compte de sous-problèmes sans aborder la façon dont ils pourraient tenir dans une image plus grande. Par exemple, nous avons mentionné que beaucoup de recherche sur l'apprentissage de la machine est préoccupé par apprentissage supervisé sans préciser explicitement comment une telle capacité serait enfin utile. D'autres chercheurs ont développé des théories de la planification avec des objectifs généraux, mais sans prendre en considération le rôle de la planification en temps réel la prise de décision, ou de la question de savoir où les modèles prédictifs nécessaires à la planification viendraient. Bien que ces approches ont donné de nombreux résultats utiles, leur attention sur sous-problèmes isolés est une limitation importante.</w:t>
+        <w:t>Un autre élément clé de l'apprentissage par renforcement est qu'elle considère explicitement tout le problème d'un agent de goal-directed interagir avec un environnement incertain. Ceci est en contraste avec de nombreuses approches qui tiennent compte de sous-problèmes sans aborder la façon dont ils pourraient tenir dans une image plus grande. Par exemple, nous avons mentionné que beaucoup de recherche sur l'apprentissage de la machine est préoccupé par apprentissage supervisé sans préciser explicitement comment une telle capacité serait enfin utile. D'autres chercheurs ont développé des théories de la planification avec des objectifs généraux, mais sans prendre en considération le rôle de la planification en temps réel la prise de décision, ou de la question de savoir où les modèles prédictifs nécessaires à la planification viendraient. Bien que ces approches ont donné de nombreux résultats utiles, leur attention sur sous-problèmes isolés est une limitation importante.</w:t>
       </w:r>
     </w:p>
     <w:p/>
@@ -4779,11 +4693,7 @@
     <w:p/>
     <w:p>
       <w:r>
-        <w:t xml:space="preserve">Une des tendances les plus vastes dont l'apprentissage par renforcement est une partie est que vers une plus grande contact entre l'intelligence artificielle et d'autres disciplines de l'ingénierie. Tout ce qui il ya pas longtemps, l'intelligence artificielle a été considérée comme presque entièrement séparée de la théorie du contrôle et de statistiques. Il avait à voir avec la logique et les symboles, pas des nombres. L'intelligence artificielle était de vastes programmes de Lisp, pas algèbre linéaire, équations différentielles, ou des statistiques. Au cours des dernières décennies, cette vue a progressivement érodé. Les chercheurs de l'intelligence artificielle modernes acceptent algorithmes statistiques et de contrôle, par exemple, que les méthodes concurrentes pertinentes ou simplement comme outils de leur métier. Les zones précédemment ignorées situées entre l'intelligence artificielle et de l'ingénierie classique sont maintenant parmi les plus actifs, y compris les nouveaux domaines tels que les réseaux de neurones, contrôle intelligent, et de notre sujet, l'apprentissage par renforcement. Dans l'apprentissage par </w:t>
-      </w:r>
-      <w:r>
-        <w:lastRenderedPageBreak/>
-        <w:t>renforcement, nous étendons les idées de la théorie du contrôle optimal et approximation stochastique pour répondre aux objectifs plus larges et plus ambitieux de l'intelligence artificielle.</w:t>
+        <w:t>Une des tendances les plus vastes dont l'apprentissage par renforcement est une partie est que vers une plus grande contact entre l'intelligence artificielle et d'autres disciplines de l'ingénierie. Tout ce qui il ya pas longtemps, l'intelligence artificielle a été considérée comme presque entièrement séparée de la théorie du contrôle et de statistiques. Il avait à voir avec la logique et les symboles, pas des nombres. L'intelligence artificielle était de vastes programmes de Lisp, pas algèbre linéaire, équations différentielles, ou des statistiques. Au cours des dernières décennies, cette vue a progressivement érodé. Les chercheurs de l'intelligence artificielle modernes acceptent algorithmes statistiques et de contrôle, par exemple, que les méthodes concurrentes pertinentes ou simplement comme outils de leur métier. Les zones précédemment ignorées situées entre l'intelligence artificielle et de l'ingénierie classique sont maintenant parmi les plus actifs, y compris les nouveaux domaines tels que les réseaux de neurones, contrôle intelligent, et de notre sujet, l'apprentissage par renforcement. Dans l'apprentissage par renforcement, nous étendons les idées de la théorie du contrôle optimal et approximation stochastique pour répondre aux objectifs plus larges et plus ambitieux de l'intelligence artificielle.</w:t>
       </w:r>
     </w:p>
     <w:p/>
@@ -4807,11 +4717,7 @@
     <w:p/>
     <w:p>
       <w:r>
-        <w:t xml:space="preserve">Tandis qu'une fonction de récompense indique ce qui est bon dans un sens immédiat, une fonction de valeur spécifie ce qui est bon dans le long terme. Grosso modo, la valeur d'un Etat est le montant total de la récompense d'un agent peut attendre d'accumuler sur l'avenir, à partir de cet état. Alors que les récompenses déterminer la désirabilité intrinsèque immédiate d'états environnementaux, les valeurs indiquent l'opportunité à long terme des Etats après prise en compte des États qui sont susceptibles de </w:t>
-      </w:r>
-      <w:r>
-        <w:lastRenderedPageBreak/>
-        <w:t>suivre, et les récompenses disponibles dans ces États. Par exemple, un Etat pourrait toujours obtenir une faible récompense immédiate, mais ont encore une grande valeur car il est régulièrement suivi par les autres Etats qui produisent de fortes récompenses. Ou l'inverse pourrait être vrai. Pour faire une analogie humaine, les récompenses sont comme le plaisir (si haute) et la douleur (si bas), tandis que les valeurs correspondent à un jugement plus raffiné et clairvoyante de la façon dont le plaisir ou déplaisir nous sommes que notre environnement est dans un état particulier. Exprimé de cette façon, nous espérons qu'il est clair que les fonctions de valeur formaliser une idée de base et familier.</w:t>
+        <w:t>Tandis qu'une fonction de récompense indique ce qui est bon dans un sens immédiat, une fonction de valeur spécifie ce qui est bon dans le long terme. Grosso modo, la valeur d'un Etat est le montant total de la récompense d'un agent peut attendre d'accumuler sur l'avenir, à partir de cet état. Alors que les récompenses déterminer la désirabilité intrinsèque immédiate d'états environnementaux, les valeurs indiquent l'opportunité à long terme des Etats après prise en compte des États qui sont susceptibles de suivre, et les récompenses disponibles dans ces États. Par exemple, un Etat pourrait toujours obtenir une faible récompense immédiate, mais ont encore une grande valeur car il est régulièrement suivi par les autres Etats qui produisent de fortes récompenses. Ou l'inverse pourrait être vrai. Pour faire une analogie humaine, les récompenses sont comme le plaisir (si haute) et la douleur (si bas), tandis que les valeurs correspondent à un jugement plus raffiné et clairvoyante de la façon dont le plaisir ou déplaisir nous sommes que notre environnement est dans un état particulier. Exprimé de cette façon, nous espérons qu'il est clair que les fonctions de valeur formaliser une idée de base et familier.</w:t>
       </w:r>
     </w:p>
     <w:p/>
@@ -4823,11 +4729,7 @@
     <w:p/>
     <w:p>
       <w:r>
-        <w:t xml:space="preserve">Bien que toutes les méthodes d'apprentissage de renforcement que nous considérons dans ce livre sont structurés autour de l'estimation des fonctions de valeur, il est pas strictement nécessaire de le faire pour résoudre les problèmes d'apprentissage de renfort. Par exemple, les méthodes de recherche tels que les algorithmes génétiques, programmation génétique, recuit simulé, et d'autres méthodes d'optimisation de la fonction ont été utilisées pour résoudre les problèmes d'apprentissage de renfort. Rechercher ces méthodes directement dans l'espace des politiques sans jamais faire appel à des fonctions de valeur. Nous appelons ces méthodes évolutives parce que leur fonctionnement est analogue à la façon dont l'évolution biologique produit organismes ayant des comportements qualifiés, même quand ils ne apprennent durant leur vie individuels. Si l'espace des politiques est suffisamment faible, ou peut être structuré de telle sorte que les bonnes politiques sont communes ou facile à trouver, puis méthodes évolutives peuvent être </w:t>
-      </w:r>
-      <w:r>
-        <w:lastRenderedPageBreak/>
-        <w:t>efficaces. En outre, les méthodes évolutives ont des avantages sur les problèmes dans lesquels l'agent d'apprentissage ne peut pas détecter avec précision l'état de son environnement.</w:t>
+        <w:t>Bien que toutes les méthodes d'apprentissage de renforcement que nous considérons dans ce livre sont structurés autour de l'estimation des fonctions de valeur, il est pas strictement nécessaire de le faire pour résoudre les problèmes d'apprentissage de renfort. Par exemple, les méthodes de recherche tels que les algorithmes génétiques, programmation génétique, recuit simulé, et d'autres méthodes d'optimisation de la fonction ont été utilisées pour résoudre les problèmes d'apprentissage de renfort. Rechercher ces méthodes directement dans l'espace des politiques sans jamais faire appel à des fonctions de valeur. Nous appelons ces méthodes évolutives parce que leur fonctionnement est analogue à la façon dont l'évolution biologique produit organismes ayant des comportements qualifiés, même quand ils ne apprennent durant leur vie individuels. Si l'espace des politiques est suffisamment faible, ou peut être structuré de telle sorte que les bonnes politiques sont communes ou facile à trouver, puis méthodes évolutives peuvent être efficaces. En outre, les méthodes évolutives ont des avantages sur les problèmes dans lesquels l'agent d'apprentissage ne peut pas détecter avec précision l'état de son environnement.</w:t>
       </w:r>
     </w:p>
     <w:p/>
@@ -4847,7 +4749,7 @@
     </w:p>
     <w:p>
       <w:pPr>
-        <w:pStyle w:val="Titre2"/>
+        <w:pStyle w:val="Heading2"/>
       </w:pPr>
       <w:bookmarkStart w:id="61" w:name="h.i02e6byddezn" w:colFirst="0" w:colLast="0"/>
       <w:bookmarkStart w:id="62" w:name="_Toc439855952"/>
@@ -4855,7 +4757,6 @@
       <w:commentRangeStart w:id="63"/>
       <w:commentRangeStart w:id="64"/>
       <w:r>
-        <w:lastRenderedPageBreak/>
         <w:t>Dynamic Game Difficulty Balancing, l’IA qui s’adapte au niveau du joueur</w:t>
       </w:r>
       <w:commentRangeEnd w:id="63"/>
@@ -4866,7 +4767,7 @@
       <w:commentRangeEnd w:id="64"/>
       <w:r>
         <w:rPr>
-          <w:rStyle w:val="Marquedecommentaire"/>
+          <w:rStyle w:val="CommentReference"/>
         </w:rPr>
         <w:commentReference w:id="64"/>
       </w:r>
@@ -4894,6 +4795,7 @@
       <w:r>
         <w:rPr>
           <w:b/>
+          <w:bCs/>
         </w:rPr>
         <w:t>là on explique brièvement le jeu, on sait jamais</w:t>
       </w:r>
@@ -4970,13 +4872,12 @@
     </w:p>
     <w:p>
       <w:pPr>
-        <w:pStyle w:val="Titre2"/>
+        <w:pStyle w:val="Heading2"/>
       </w:pPr>
       <w:bookmarkStart w:id="65" w:name="h.hbls12rixa4d" w:colFirst="0" w:colLast="0"/>
       <w:bookmarkStart w:id="66" w:name="_Toc439855953"/>
       <w:bookmarkEnd w:id="65"/>
       <w:r>
-        <w:lastRenderedPageBreak/>
         <w:t>Des jeux par les IA, pour les IA</w:t>
       </w:r>
       <w:bookmarkEnd w:id="66"/>
@@ -5006,7 +4907,7 @@
     </w:p>
     <w:p>
       <w:pPr>
-        <w:pStyle w:val="Titre3"/>
+        <w:pStyle w:val="Heading3"/>
       </w:pPr>
       <w:bookmarkStart w:id="67" w:name="h.s9bz0pug23js" w:colFirst="0" w:colLast="0"/>
       <w:bookmarkStart w:id="68" w:name="_Toc439855954"/>
@@ -5042,13 +4943,12 @@
     </w:p>
     <w:p>
       <w:pPr>
-        <w:pStyle w:val="Titre3"/>
+        <w:pStyle w:val="Heading3"/>
       </w:pPr>
       <w:bookmarkStart w:id="70" w:name="h.7bfmmfwb2qsx" w:colFirst="0" w:colLast="0"/>
       <w:bookmarkStart w:id="71" w:name="_Toc439855955"/>
       <w:bookmarkEnd w:id="70"/>
       <w:r>
-        <w:lastRenderedPageBreak/>
         <w:t xml:space="preserve">Angelina, l’IA qui </w:t>
       </w:r>
       <w:commentRangeStart w:id="72"/>
@@ -5058,7 +4958,7 @@
       <w:commentRangeEnd w:id="72"/>
       <w:r>
         <w:rPr>
-          <w:rStyle w:val="Marquedecommentaire"/>
+          <w:rStyle w:val="CommentReference"/>
           <w:color w:val="000000"/>
         </w:rPr>
         <w:commentReference w:id="72"/>
@@ -5139,6 +5039,7 @@
       <w:r>
         <w:rPr>
           <w:b/>
+          <w:bCs/>
         </w:rPr>
         <w:t>&lt;&lt;&lt;DESCRIPTION&gt;&gt;&gt;</w:t>
       </w:r>
@@ -5152,13 +5053,12 @@
     </w:p>
     <w:p>
       <w:pPr>
-        <w:pStyle w:val="Titre1"/>
+        <w:pStyle w:val="Heading1"/>
       </w:pPr>
       <w:bookmarkStart w:id="74" w:name="h.w3vthlc08ad" w:colFirst="0" w:colLast="0"/>
       <w:bookmarkStart w:id="75" w:name="_Toc439855956"/>
       <w:bookmarkEnd w:id="74"/>
       <w:r>
-        <w:lastRenderedPageBreak/>
         <w:t>De l’importance de l’IA pour l’immersion du joueur</w:t>
       </w:r>
       <w:bookmarkEnd w:id="75"/>
@@ -5279,13 +5179,12 @@
     </w:p>
     <w:p>
       <w:pPr>
-        <w:pStyle w:val="Titre2"/>
+        <w:pStyle w:val="Heading2"/>
       </w:pPr>
       <w:bookmarkStart w:id="76" w:name="h.jfxek786rjzf" w:colFirst="0" w:colLast="0"/>
       <w:bookmarkStart w:id="77" w:name="_Toc439855957"/>
       <w:bookmarkEnd w:id="76"/>
       <w:r>
-        <w:lastRenderedPageBreak/>
         <w:t>Suspension consentie de l'incrédulité et solipsisme</w:t>
       </w:r>
       <w:bookmarkEnd w:id="77"/>
@@ -5351,6 +5250,7 @@
       <w:r>
         <w:rPr>
           <w:b/>
+          <w:bCs/>
         </w:rPr>
         <w:t>Willing Suspension of Disbelief</w:t>
       </w:r>
@@ -5382,6 +5282,7 @@
       <w:r>
         <w:rPr>
           <w:b/>
+          <w:bCs/>
         </w:rPr>
         <w:t xml:space="preserve">l’Uncanny Valley </w:t>
       </w:r>
@@ -5430,7 +5331,6 @@
         <w:rPr>
           <w:noProof/>
         </w:rPr>
-        <w:lastRenderedPageBreak/>
         <w:drawing>
           <wp:anchor distT="114300" distB="114300" distL="114300" distR="114300" simplePos="0" relativeHeight="251658752" behindDoc="0" locked="0" layoutInCell="0" hidden="0" allowOverlap="0" wp14:anchorId="6E2D5186" wp14:editId="69C1988C">
             <wp:simplePos x="0" y="0"/>
@@ -5484,7 +5384,7 @@
     </w:p>
     <w:p>
       <w:pPr>
-        <w:pStyle w:val="Titre2"/>
+        <w:pStyle w:val="Heading2"/>
       </w:pPr>
       <w:bookmarkStart w:id="78" w:name="h.zf0l5wzksgm" w:colFirst="0" w:colLast="0"/>
       <w:bookmarkStart w:id="79" w:name="_Toc439855958"/>
@@ -5492,7 +5392,6 @@
       <w:commentRangeStart w:id="80"/>
       <w:commentRangeStart w:id="81"/>
       <w:r>
-        <w:lastRenderedPageBreak/>
         <w:t>Entre la sérendipité et l’apophénie</w:t>
       </w:r>
       <w:commentRangeEnd w:id="80"/>
@@ -5523,13 +5422,12 @@
     </w:p>
     <w:p>
       <w:pPr>
-        <w:pStyle w:val="Titre3"/>
+        <w:pStyle w:val="Heading3"/>
       </w:pPr>
       <w:bookmarkStart w:id="82" w:name="h.xtoza290nqn" w:colFirst="0" w:colLast="0"/>
       <w:bookmarkStart w:id="83" w:name="_Toc439855959"/>
       <w:bookmarkEnd w:id="82"/>
       <w:r>
-        <w:lastRenderedPageBreak/>
         <w:t>Fable, un monde vivant</w:t>
       </w:r>
       <w:bookmarkEnd w:id="83"/>
@@ -5546,7 +5444,7 @@
     </w:p>
     <w:p>
       <w:pPr>
-        <w:pStyle w:val="Paragraphedeliste"/>
+        <w:pStyle w:val="ListParagraph"/>
         <w:numPr>
           <w:ilvl w:val="0"/>
           <w:numId w:val="4"/>
@@ -5558,7 +5456,7 @@
     </w:p>
     <w:p>
       <w:pPr>
-        <w:pStyle w:val="Paragraphedeliste"/>
+        <w:pStyle w:val="ListParagraph"/>
         <w:numPr>
           <w:ilvl w:val="0"/>
           <w:numId w:val="4"/>
@@ -5578,6 +5476,7 @@
       <w:r>
         <w:rPr>
           <w:b/>
+          <w:bCs/>
         </w:rPr>
         <w:t>Un héros expressif</w:t>
       </w:r>
@@ -5597,6 +5496,7 @@
       <w:r>
         <w:rPr>
           <w:b/>
+          <w:bCs/>
         </w:rPr>
         <w:t>Un monde simulé</w:t>
       </w:r>
@@ -5632,6 +5532,7 @@
       <w:r>
         <w:rPr>
           <w:b/>
+          <w:bCs/>
         </w:rPr>
         <w:t>Un héros expressif dans un monde simulé</w:t>
       </w:r>
@@ -5753,8 +5654,8 @@
       <w:r>
         <w:rPr>
           <w:b/>
-        </w:rPr>
-        <w:lastRenderedPageBreak/>
+          <w:bCs/>
+        </w:rPr>
         <w:t>Ce qu’il s’est passé</w:t>
       </w:r>
     </w:p>
@@ -5830,13 +5731,12 @@
     </w:p>
     <w:p>
       <w:pPr>
-        <w:pStyle w:val="Titre3"/>
+        <w:pStyle w:val="Heading3"/>
       </w:pPr>
       <w:bookmarkStart w:id="84" w:name="h.p6snz6hh5nmy" w:colFirst="0" w:colLast="0"/>
       <w:bookmarkStart w:id="85" w:name="_Toc439855960"/>
       <w:bookmarkEnd w:id="84"/>
       <w:r>
-        <w:lastRenderedPageBreak/>
         <w:t>Evie / Cleverbot</w:t>
       </w:r>
       <w:bookmarkEnd w:id="85"/>
@@ -5992,13 +5892,12 @@
     </w:p>
     <w:p>
       <w:pPr>
-        <w:pStyle w:val="Titre1"/>
+        <w:pStyle w:val="Heading1"/>
       </w:pPr>
       <w:bookmarkStart w:id="86" w:name="h.vo2hef5b55g7" w:colFirst="0" w:colLast="0"/>
       <w:bookmarkStart w:id="87" w:name="_Toc439855961"/>
       <w:bookmarkEnd w:id="86"/>
       <w:r>
-        <w:lastRenderedPageBreak/>
         <w:t>Conclusion</w:t>
       </w:r>
       <w:bookmarkEnd w:id="87"/>
@@ -6017,20 +5916,19 @@
     </w:p>
     <w:p>
       <w:pPr>
-        <w:pStyle w:val="Titre1"/>
+        <w:pStyle w:val="Heading1"/>
       </w:pPr>
       <w:bookmarkStart w:id="88" w:name="h.d79zvj3bgu81" w:colFirst="0" w:colLast="0"/>
       <w:bookmarkStart w:id="89" w:name="_Toc439855962"/>
       <w:bookmarkEnd w:id="88"/>
       <w:r>
-        <w:lastRenderedPageBreak/>
         <w:t>Références</w:t>
       </w:r>
       <w:bookmarkEnd w:id="89"/>
     </w:p>
     <w:p>
       <w:pPr>
-        <w:pStyle w:val="Paragraphedeliste"/>
+        <w:pStyle w:val="ListParagraph"/>
         <w:numPr>
           <w:ilvl w:val="0"/>
           <w:numId w:val="2"/>
@@ -6042,7 +5940,7 @@
     </w:p>
     <w:p>
       <w:pPr>
-        <w:pStyle w:val="Paragraphedeliste"/>
+        <w:pStyle w:val="ListParagraph"/>
         <w:numPr>
           <w:ilvl w:val="0"/>
           <w:numId w:val="2"/>
@@ -6054,7 +5952,7 @@
     </w:p>
     <w:p>
       <w:pPr>
-        <w:pStyle w:val="Paragraphedeliste"/>
+        <w:pStyle w:val="ListParagraph"/>
         <w:numPr>
           <w:ilvl w:val="0"/>
           <w:numId w:val="2"/>
@@ -6066,7 +5964,7 @@
     </w:p>
     <w:p>
       <w:pPr>
-        <w:pStyle w:val="Paragraphedeliste"/>
+        <w:pStyle w:val="ListParagraph"/>
         <w:numPr>
           <w:ilvl w:val="0"/>
           <w:numId w:val="2"/>
@@ -6078,7 +5976,7 @@
     </w:p>
     <w:p>
       <w:pPr>
-        <w:pStyle w:val="Paragraphedeliste"/>
+        <w:pStyle w:val="ListParagraph"/>
         <w:numPr>
           <w:ilvl w:val="0"/>
           <w:numId w:val="2"/>
@@ -6090,7 +5988,7 @@
     </w:p>
     <w:p>
       <w:pPr>
-        <w:pStyle w:val="Paragraphedeliste"/>
+        <w:pStyle w:val="ListParagraph"/>
         <w:numPr>
           <w:ilvl w:val="0"/>
           <w:numId w:val="2"/>
@@ -6101,7 +5999,10 @@
       </w:r>
     </w:p>
     <w:sectPr>
-      <w:footerReference w:type="default" r:id="rId23"/>
+      <w:headerReference w:type="default" r:id="rId23"/>
+      <w:footerReference w:type="default" r:id="rId24"/>
+      <w:headerReference w:type="first" r:id="rId25"/>
+      <w:footerReference w:type="first" r:id="rId26"/>
       <w:pgSz w:w="11906" w:h="16838"/>
       <w:pgMar w:top="850" w:right="850" w:bottom="850" w:left="850" w:header="720" w:footer="720" w:gutter="0"/>
       <w:pgNumType w:start="0"/>
@@ -6113,7 +6014,7 @@
 </file>
 
 <file path=word/comments.xml><?xml version="1.0" encoding="utf-8"?>
-<w:comments xmlns:wpc="http://schemas.microsoft.com/office/word/2010/wordprocessingCanvas" xmlns:cx="http://schemas.microsoft.com/office/drawing/2014/chartex" xmlns:cx1="http://schemas.microsoft.com/office/drawing/2015/9/8/chartex" xmlns:mc="http://schemas.openxmlformats.org/markup-compatibility/2006" xmlns:o="urn:schemas-microsoft-com:office:office" xmlns:r="http://schemas.openxmlformats.org/officeDocument/2006/relationships" xmlns:m="http://schemas.openxmlformats.org/officeDocument/2006/math" xmlns:v="urn:schemas-microsoft-com:vml" xmlns:wp14="http://schemas.microsoft.com/office/word/2010/wordprocessingDrawing" xmlns:wp="http://schemas.openxmlformats.org/drawingml/2006/wordprocessingDrawing" xmlns:w10="urn:schemas-microsoft-com:office:word" xmlns:w="http://schemas.openxmlformats.org/wordprocessingml/2006/main" xmlns:w14="http://schemas.microsoft.com/office/word/2010/wordml" xmlns:w15="http://schemas.microsoft.com/office/word/2012/wordml" xmlns:w16se="http://schemas.microsoft.com/office/word/2015/wordml/symex" xmlns:wpg="http://schemas.microsoft.com/office/word/2010/wordprocessingGroup" xmlns:wpi="http://schemas.microsoft.com/office/word/2010/wordprocessingInk" xmlns:wne="http://schemas.microsoft.com/office/word/2006/wordml" xmlns:wps="http://schemas.microsoft.com/office/word/2010/wordprocessingShape" mc:Ignorable="w14 w15 w16se wp14">
+<w:comments xmlns:wpc="http://schemas.microsoft.com/office/word/2010/wordprocessingCanvas" xmlns:mc="http://schemas.openxmlformats.org/markup-compatibility/2006" xmlns:o="urn:schemas-microsoft-com:office:office" xmlns:r="http://schemas.openxmlformats.org/officeDocument/2006/relationships" xmlns:m="http://schemas.openxmlformats.org/officeDocument/2006/math" xmlns:v="urn:schemas-microsoft-com:vml" xmlns:wp14="http://schemas.microsoft.com/office/word/2010/wordprocessingDrawing" xmlns:wp="http://schemas.openxmlformats.org/drawingml/2006/wordprocessingDrawing" xmlns:w10="urn:schemas-microsoft-com:office:word" xmlns:w="http://schemas.openxmlformats.org/wordprocessingml/2006/main" xmlns:w14="http://schemas.microsoft.com/office/word/2010/wordml" xmlns:w15="http://schemas.microsoft.com/office/word/2012/wordml" xmlns:wpg="http://schemas.microsoft.com/office/word/2010/wordprocessingGroup" xmlns:wpi="http://schemas.microsoft.com/office/word/2010/wordprocessingInk" xmlns:wne="http://schemas.microsoft.com/office/word/2006/wordml" xmlns:wps="http://schemas.microsoft.com/office/word/2010/wordprocessingShape" mc:Ignorable="w14 w15 wp14">
   <w:comment w:id="47" w:author="Guillaume Ambrois" w:date="2015-10-26T22:39:00Z" w:initials="">
     <w:p>
       <w:r>
@@ -6174,7 +6075,7 @@
       </w:pPr>
       <w:r>
         <w:rPr>
-          <w:rStyle w:val="Marquedecommentaire"/>
+          <w:rStyle w:val="CommentReference"/>
         </w:rPr>
         <w:annotationRef/>
       </w:r>
@@ -6202,7 +6103,7 @@
     </w:p>
     <w:p>
       <w:pPr>
-        <w:pStyle w:val="Commentaire"/>
+        <w:pStyle w:val="CommentText"/>
       </w:pPr>
     </w:p>
   </w:comment>
@@ -6229,7 +6130,7 @@
     <w:p>
       <w:r>
         <w:rPr>
-          <w:rStyle w:val="Marquedecommentaire"/>
+          <w:rStyle w:val="CommentReference"/>
         </w:rPr>
         <w:annotationRef/>
       </w:r>
@@ -6245,7 +6146,7 @@
     </w:p>
     <w:p>
       <w:pPr>
-        <w:pStyle w:val="Commentaire"/>
+        <w:pStyle w:val="CommentText"/>
       </w:pPr>
     </w:p>
   </w:comment>
@@ -6282,7 +6183,7 @@
 </file>
 
 <file path=word/commentsExtended.xml><?xml version="1.0" encoding="utf-8"?>
-<w15:commentsEx xmlns:wpc="http://schemas.microsoft.com/office/word/2010/wordprocessingCanvas" xmlns:cx="http://schemas.microsoft.com/office/drawing/2014/chartex" xmlns:cx1="http://schemas.microsoft.com/office/drawing/2015/9/8/chartex" xmlns:mc="http://schemas.openxmlformats.org/markup-compatibility/2006" xmlns:o="urn:schemas-microsoft-com:office:office" xmlns:r="http://schemas.openxmlformats.org/officeDocument/2006/relationships" xmlns:m="http://schemas.openxmlformats.org/officeDocument/2006/math" xmlns:v="urn:schemas-microsoft-com:vml" xmlns:wp14="http://schemas.microsoft.com/office/word/2010/wordprocessingDrawing" xmlns:wp="http://schemas.openxmlformats.org/drawingml/2006/wordprocessingDrawing" xmlns:w10="urn:schemas-microsoft-com:office:word" xmlns:w="http://schemas.openxmlformats.org/wordprocessingml/2006/main" xmlns:w14="http://schemas.microsoft.com/office/word/2010/wordml" xmlns:w15="http://schemas.microsoft.com/office/word/2012/wordml" xmlns:w16se="http://schemas.microsoft.com/office/word/2015/wordml/symex" xmlns:wpg="http://schemas.microsoft.com/office/word/2010/wordprocessingGroup" xmlns:wpi="http://schemas.microsoft.com/office/word/2010/wordprocessingInk" xmlns:wne="http://schemas.microsoft.com/office/word/2006/wordml" xmlns:wps="http://schemas.microsoft.com/office/word/2010/wordprocessingShape" mc:Ignorable="w14 w15 w16se wp14">
+<w15:commentsEx xmlns:wpc="http://schemas.microsoft.com/office/word/2010/wordprocessingCanvas" xmlns:mc="http://schemas.openxmlformats.org/markup-compatibility/2006" xmlns:o="urn:schemas-microsoft-com:office:office" xmlns:r="http://schemas.openxmlformats.org/officeDocument/2006/relationships" xmlns:m="http://schemas.openxmlformats.org/officeDocument/2006/math" xmlns:v="urn:schemas-microsoft-com:vml" xmlns:wp14="http://schemas.microsoft.com/office/word/2010/wordprocessingDrawing" xmlns:wp="http://schemas.openxmlformats.org/drawingml/2006/wordprocessingDrawing" xmlns:w10="urn:schemas-microsoft-com:office:word" xmlns:w="http://schemas.openxmlformats.org/wordprocessingml/2006/main" xmlns:w14="http://schemas.microsoft.com/office/word/2010/wordml" xmlns:w15="http://schemas.microsoft.com/office/word/2012/wordml" xmlns:wpg="http://schemas.microsoft.com/office/word/2010/wordprocessingGroup" xmlns:wpi="http://schemas.microsoft.com/office/word/2010/wordprocessingInk" xmlns:wne="http://schemas.microsoft.com/office/word/2006/wordml" xmlns:wps="http://schemas.microsoft.com/office/word/2010/wordprocessingShape" mc:Ignorable="w14 w15 wp14">
   <w15:commentEx w15:paraId="6E2D5190" w15:done="0"/>
   <w15:commentEx w15:paraId="6E2D5191" w15:done="0"/>
   <w15:commentEx w15:paraId="6E2D5192" w15:done="0"/>
@@ -6297,7 +6198,7 @@
 </file>
 
 <file path=word/endnotes.xml><?xml version="1.0" encoding="utf-8"?>
-<w:endnotes xmlns:wpc="http://schemas.microsoft.com/office/word/2010/wordprocessingCanvas" xmlns:cx="http://schemas.microsoft.com/office/drawing/2014/chartex" xmlns:cx1="http://schemas.microsoft.com/office/drawing/2015/9/8/chartex" xmlns:mc="http://schemas.openxmlformats.org/markup-compatibility/2006" xmlns:o="urn:schemas-microsoft-com:office:office" xmlns:r="http://schemas.openxmlformats.org/officeDocument/2006/relationships" xmlns:m="http://schemas.openxmlformats.org/officeDocument/2006/math" xmlns:v="urn:schemas-microsoft-com:vml" xmlns:wp14="http://schemas.microsoft.com/office/word/2010/wordprocessingDrawing" xmlns:wp="http://schemas.openxmlformats.org/drawingml/2006/wordprocessingDrawing" xmlns:w10="urn:schemas-microsoft-com:office:word" xmlns:w="http://schemas.openxmlformats.org/wordprocessingml/2006/main" xmlns:w14="http://schemas.microsoft.com/office/word/2010/wordml" xmlns:w15="http://schemas.microsoft.com/office/word/2012/wordml" xmlns:w16se="http://schemas.microsoft.com/office/word/2015/wordml/symex" xmlns:wpg="http://schemas.microsoft.com/office/word/2010/wordprocessingGroup" xmlns:wpi="http://schemas.microsoft.com/office/word/2010/wordprocessingInk" xmlns:wne="http://schemas.microsoft.com/office/word/2006/wordml" xmlns:wps="http://schemas.microsoft.com/office/word/2010/wordprocessingShape" mc:Ignorable="w14 w15 w16se wp14">
+<w:endnotes xmlns:wpc="http://schemas.microsoft.com/office/word/2010/wordprocessingCanvas" xmlns:mc="http://schemas.openxmlformats.org/markup-compatibility/2006" xmlns:o="urn:schemas-microsoft-com:office:office" xmlns:r="http://schemas.openxmlformats.org/officeDocument/2006/relationships" xmlns:m="http://schemas.openxmlformats.org/officeDocument/2006/math" xmlns:v="urn:schemas-microsoft-com:vml" xmlns:wp14="http://schemas.microsoft.com/office/word/2010/wordprocessingDrawing" xmlns:wp="http://schemas.openxmlformats.org/drawingml/2006/wordprocessingDrawing" xmlns:w10="urn:schemas-microsoft-com:office:word" xmlns:w="http://schemas.openxmlformats.org/wordprocessingml/2006/main" xmlns:w14="http://schemas.microsoft.com/office/word/2010/wordml" xmlns:w15="http://schemas.microsoft.com/office/word/2012/wordml" xmlns:wpg="http://schemas.microsoft.com/office/word/2010/wordprocessingGroup" xmlns:wpi="http://schemas.microsoft.com/office/word/2010/wordprocessingInk" xmlns:wne="http://schemas.microsoft.com/office/word/2006/wordml" xmlns:wps="http://schemas.microsoft.com/office/word/2010/wordprocessingShape" mc:Ignorable="w14 w15 wp14">
   <w:endnote w:type="separator" w:id="-1">
     <w:p>
       <w:r>
@@ -6316,7 +6217,7 @@
 </file>
 
 <file path=word/footer1.xml><?xml version="1.0" encoding="utf-8"?>
-<w:ftr xmlns:wpc="http://schemas.microsoft.com/office/word/2010/wordprocessingCanvas" xmlns:cx="http://schemas.microsoft.com/office/drawing/2014/chartex" xmlns:cx1="http://schemas.microsoft.com/office/drawing/2015/9/8/chartex" xmlns:mc="http://schemas.openxmlformats.org/markup-compatibility/2006" xmlns:o="urn:schemas-microsoft-com:office:office" xmlns:r="http://schemas.openxmlformats.org/officeDocument/2006/relationships" xmlns:m="http://schemas.openxmlformats.org/officeDocument/2006/math" xmlns:v="urn:schemas-microsoft-com:vml" xmlns:wp14="http://schemas.microsoft.com/office/word/2010/wordprocessingDrawing" xmlns:wp="http://schemas.openxmlformats.org/drawingml/2006/wordprocessingDrawing" xmlns:w10="urn:schemas-microsoft-com:office:word" xmlns:w="http://schemas.openxmlformats.org/wordprocessingml/2006/main" xmlns:w14="http://schemas.microsoft.com/office/word/2010/wordml" xmlns:w15="http://schemas.microsoft.com/office/word/2012/wordml" xmlns:w16se="http://schemas.microsoft.com/office/word/2015/wordml/symex" xmlns:wpg="http://schemas.microsoft.com/office/word/2010/wordprocessingGroup" xmlns:wpi="http://schemas.microsoft.com/office/word/2010/wordprocessingInk" xmlns:wne="http://schemas.microsoft.com/office/word/2006/wordml" xmlns:wps="http://schemas.microsoft.com/office/word/2010/wordprocessingShape" mc:Ignorable="w14 w15 w16se wp14">
+<w:ftr xmlns:wpc="http://schemas.microsoft.com/office/word/2010/wordprocessingCanvas" xmlns:mc="http://schemas.openxmlformats.org/markup-compatibility/2006" xmlns:o="urn:schemas-microsoft-com:office:office" xmlns:r="http://schemas.openxmlformats.org/officeDocument/2006/relationships" xmlns:m="http://schemas.openxmlformats.org/officeDocument/2006/math" xmlns:v="urn:schemas-microsoft-com:vml" xmlns:wp14="http://schemas.microsoft.com/office/word/2010/wordprocessingDrawing" xmlns:wp="http://schemas.openxmlformats.org/drawingml/2006/wordprocessingDrawing" xmlns:w10="urn:schemas-microsoft-com:office:word" xmlns:w="http://schemas.openxmlformats.org/wordprocessingml/2006/main" xmlns:w14="http://schemas.microsoft.com/office/word/2010/wordml" xmlns:w15="http://schemas.microsoft.com/office/word/2012/wordml" xmlns:wpg="http://schemas.microsoft.com/office/word/2010/wordprocessingGroup" xmlns:wpi="http://schemas.microsoft.com/office/word/2010/wordprocessingInk" xmlns:wne="http://schemas.microsoft.com/office/word/2006/wordml" xmlns:wps="http://schemas.microsoft.com/office/word/2010/wordprocessingShape" mc:Ignorable="w14 w15 wp14">
   <w:sdt>
     <w:sdtPr>
       <w:id w:val="176167058"/>
@@ -6325,10 +6226,11 @@
         <w:docPartUnique/>
       </w:docPartObj>
     </w:sdtPr>
+    <w:sdtEndPr/>
     <w:sdtContent>
       <w:p>
         <w:pPr>
-          <w:pStyle w:val="Pieddepage"/>
+          <w:pStyle w:val="Footer"/>
           <w:jc w:val="right"/>
         </w:pPr>
         <w:r>
@@ -6344,7 +6246,7 @@
           <w:rPr>
             <w:noProof/>
           </w:rPr>
-          <w:t>11</w:t>
+          <w:t>9</w:t>
         </w:r>
         <w:r>
           <w:fldChar w:fldCharType="end"/>
@@ -6356,8 +6258,66 @@
 </w:ftr>
 </file>
 
+<file path=word/footer2.xml><?xml version="1.0" encoding="utf-8"?>
+<w:ftr xmlns:wpc="http://schemas.microsoft.com/office/word/2010/wordprocessingCanvas" xmlns:mc="http://schemas.openxmlformats.org/markup-compatibility/2006" xmlns:o="urn:schemas-microsoft-com:office:office" xmlns:r="http://schemas.openxmlformats.org/officeDocument/2006/relationships" xmlns:m="http://schemas.openxmlformats.org/officeDocument/2006/math" xmlns:v="urn:schemas-microsoft-com:vml" xmlns:wp14="http://schemas.microsoft.com/office/word/2010/wordprocessingDrawing" xmlns:wp="http://schemas.openxmlformats.org/drawingml/2006/wordprocessingDrawing" xmlns:w10="urn:schemas-microsoft-com:office:word" xmlns:w="http://schemas.openxmlformats.org/wordprocessingml/2006/main" xmlns:w14="http://schemas.microsoft.com/office/word/2010/wordml" xmlns:w15="http://schemas.microsoft.com/office/word/2012/wordml" xmlns:wpg="http://schemas.microsoft.com/office/word/2010/wordprocessingGroup" xmlns:wpi="http://schemas.microsoft.com/office/word/2010/wordprocessingInk" xmlns:wne="http://schemas.microsoft.com/office/word/2006/wordml" xmlns:wps="http://schemas.microsoft.com/office/word/2010/wordprocessingShape" mc:Ignorable="w14 w15 wp14">
+  <w:tbl>
+    <w:tblPr>
+      <w:tblW w:w="0" w:type="auto"/>
+      <w:tblLook w:val="04A0" w:firstRow="1" w:lastRow="0" w:firstColumn="1" w:lastColumn="0" w:noHBand="0" w:noVBand="1"/>
+    </w:tblPr>
+    <w:tblGrid>
+      <w:gridCol w:w="3402"/>
+      <w:gridCol w:w="3402"/>
+      <w:gridCol w:w="3402"/>
+    </w:tblGrid>
+    <w:tr>
+      <w:tc>
+        <w:tcPr>
+          <w:tcW w:w="3402" w:type="dxa"/>
+        </w:tcPr>
+        <w:p>
+          <w:pPr>
+            <w:pStyle w:val="Header"/>
+            <w:ind w:left="-115"/>
+            <w:jc w:val="left"/>
+          </w:pPr>
+        </w:p>
+      </w:tc>
+      <w:tc>
+        <w:tcPr>
+          <w:tcW w:w="3402" w:type="dxa"/>
+        </w:tcPr>
+        <w:p>
+          <w:pPr>
+            <w:pStyle w:val="Header"/>
+            <w:jc w:val="center"/>
+          </w:pPr>
+        </w:p>
+      </w:tc>
+      <w:tc>
+        <w:tcPr>
+          <w:tcW w:w="3402" w:type="dxa"/>
+        </w:tcPr>
+        <w:p>
+          <w:pPr>
+            <w:pStyle w:val="Header"/>
+            <w:ind w:right="-115"/>
+            <w:jc w:val="right"/>
+          </w:pPr>
+        </w:p>
+      </w:tc>
+    </w:tr>
+  </w:tbl>
+  <w:p>
+    <w:pPr>
+      <w:pStyle w:val="Footer"/>
+    </w:pPr>
+  </w:p>
+</w:ftr>
+</file>
+
 <file path=word/footnotes.xml><?xml version="1.0" encoding="utf-8"?>
-<w:footnotes xmlns:wpc="http://schemas.microsoft.com/office/word/2010/wordprocessingCanvas" xmlns:cx="http://schemas.microsoft.com/office/drawing/2014/chartex" xmlns:cx1="http://schemas.microsoft.com/office/drawing/2015/9/8/chartex" xmlns:mc="http://schemas.openxmlformats.org/markup-compatibility/2006" xmlns:o="urn:schemas-microsoft-com:office:office" xmlns:r="http://schemas.openxmlformats.org/officeDocument/2006/relationships" xmlns:m="http://schemas.openxmlformats.org/officeDocument/2006/math" xmlns:v="urn:schemas-microsoft-com:vml" xmlns:wp14="http://schemas.microsoft.com/office/word/2010/wordprocessingDrawing" xmlns:wp="http://schemas.openxmlformats.org/drawingml/2006/wordprocessingDrawing" xmlns:w10="urn:schemas-microsoft-com:office:word" xmlns:w="http://schemas.openxmlformats.org/wordprocessingml/2006/main" xmlns:w14="http://schemas.microsoft.com/office/word/2010/wordml" xmlns:w15="http://schemas.microsoft.com/office/word/2012/wordml" xmlns:w16se="http://schemas.microsoft.com/office/word/2015/wordml/symex" xmlns:wpg="http://schemas.microsoft.com/office/word/2010/wordprocessingGroup" xmlns:wpi="http://schemas.microsoft.com/office/word/2010/wordprocessingInk" xmlns:wne="http://schemas.microsoft.com/office/word/2006/wordml" xmlns:wps="http://schemas.microsoft.com/office/word/2010/wordprocessingShape" mc:Ignorable="w14 w15 w16se wp14">
+<w:footnotes xmlns:wpc="http://schemas.microsoft.com/office/word/2010/wordprocessingCanvas" xmlns:mc="http://schemas.openxmlformats.org/markup-compatibility/2006" xmlns:o="urn:schemas-microsoft-com:office:office" xmlns:r="http://schemas.openxmlformats.org/officeDocument/2006/relationships" xmlns:m="http://schemas.openxmlformats.org/officeDocument/2006/math" xmlns:v="urn:schemas-microsoft-com:vml" xmlns:wp14="http://schemas.microsoft.com/office/word/2010/wordprocessingDrawing" xmlns:wp="http://schemas.openxmlformats.org/drawingml/2006/wordprocessingDrawing" xmlns:w10="urn:schemas-microsoft-com:office:word" xmlns:w="http://schemas.openxmlformats.org/wordprocessingml/2006/main" xmlns:w14="http://schemas.microsoft.com/office/word/2010/wordml" xmlns:w15="http://schemas.microsoft.com/office/word/2012/wordml" xmlns:wpg="http://schemas.microsoft.com/office/word/2010/wordprocessingGroup" xmlns:wpi="http://schemas.microsoft.com/office/word/2010/wordprocessingInk" xmlns:wne="http://schemas.microsoft.com/office/word/2006/wordml" xmlns:wps="http://schemas.microsoft.com/office/word/2010/wordprocessingShape" mc:Ignorable="w14 w15 wp14">
   <w:footnote w:type="separator" w:id="-1">
     <w:p>
       <w:r>
@@ -6406,8 +6366,124 @@
 </w:footnotes>
 </file>
 
+<file path=word/header1.xml><?xml version="1.0" encoding="utf-8"?>
+<w:hdr xmlns:wpc="http://schemas.microsoft.com/office/word/2010/wordprocessingCanvas" xmlns:mc="http://schemas.openxmlformats.org/markup-compatibility/2006" xmlns:o="urn:schemas-microsoft-com:office:office" xmlns:r="http://schemas.openxmlformats.org/officeDocument/2006/relationships" xmlns:m="http://schemas.openxmlformats.org/officeDocument/2006/math" xmlns:v="urn:schemas-microsoft-com:vml" xmlns:wp14="http://schemas.microsoft.com/office/word/2010/wordprocessingDrawing" xmlns:wp="http://schemas.openxmlformats.org/drawingml/2006/wordprocessingDrawing" xmlns:w10="urn:schemas-microsoft-com:office:word" xmlns:w="http://schemas.openxmlformats.org/wordprocessingml/2006/main" xmlns:w14="http://schemas.microsoft.com/office/word/2010/wordml" xmlns:w15="http://schemas.microsoft.com/office/word/2012/wordml" xmlns:wpg="http://schemas.microsoft.com/office/word/2010/wordprocessingGroup" xmlns:wpi="http://schemas.microsoft.com/office/word/2010/wordprocessingInk" xmlns:wne="http://schemas.microsoft.com/office/word/2006/wordml" xmlns:wps="http://schemas.microsoft.com/office/word/2010/wordprocessingShape" mc:Ignorable="w14 w15 wp14">
+  <w:tbl>
+    <w:tblPr>
+      <w:tblW w:w="0" w:type="auto"/>
+      <w:tblLook w:val="04A0" w:firstRow="1" w:lastRow="0" w:firstColumn="1" w:lastColumn="0" w:noHBand="0" w:noVBand="1"/>
+    </w:tblPr>
+    <w:tblGrid>
+      <w:gridCol w:w="3402"/>
+      <w:gridCol w:w="3402"/>
+      <w:gridCol w:w="3402"/>
+    </w:tblGrid>
+    <w:tr>
+      <w:tc>
+        <w:tcPr>
+          <w:tcW w:w="3402" w:type="dxa"/>
+        </w:tcPr>
+        <w:p>
+          <w:pPr>
+            <w:pStyle w:val="Header"/>
+            <w:ind w:left="-115"/>
+            <w:jc w:val="left"/>
+          </w:pPr>
+        </w:p>
+      </w:tc>
+      <w:tc>
+        <w:tcPr>
+          <w:tcW w:w="3402" w:type="dxa"/>
+        </w:tcPr>
+        <w:p>
+          <w:pPr>
+            <w:pStyle w:val="Header"/>
+            <w:jc w:val="center"/>
+          </w:pPr>
+        </w:p>
+      </w:tc>
+      <w:tc>
+        <w:tcPr>
+          <w:tcW w:w="3402" w:type="dxa"/>
+        </w:tcPr>
+        <w:p>
+          <w:pPr>
+            <w:pStyle w:val="Header"/>
+            <w:ind w:right="-115"/>
+            <w:jc w:val="right"/>
+          </w:pPr>
+        </w:p>
+      </w:tc>
+    </w:tr>
+  </w:tbl>
+  <w:p>
+    <w:pPr>
+      <w:pStyle w:val="Header"/>
+    </w:pPr>
+  </w:p>
+</w:hdr>
+</file>
+
+<file path=word/header2.xml><?xml version="1.0" encoding="utf-8"?>
+<w:hdr xmlns:wpc="http://schemas.microsoft.com/office/word/2010/wordprocessingCanvas" xmlns:mc="http://schemas.openxmlformats.org/markup-compatibility/2006" xmlns:o="urn:schemas-microsoft-com:office:office" xmlns:r="http://schemas.openxmlformats.org/officeDocument/2006/relationships" xmlns:m="http://schemas.openxmlformats.org/officeDocument/2006/math" xmlns:v="urn:schemas-microsoft-com:vml" xmlns:wp14="http://schemas.microsoft.com/office/word/2010/wordprocessingDrawing" xmlns:wp="http://schemas.openxmlformats.org/drawingml/2006/wordprocessingDrawing" xmlns:w10="urn:schemas-microsoft-com:office:word" xmlns:w="http://schemas.openxmlformats.org/wordprocessingml/2006/main" xmlns:w14="http://schemas.microsoft.com/office/word/2010/wordml" xmlns:w15="http://schemas.microsoft.com/office/word/2012/wordml" xmlns:wpg="http://schemas.microsoft.com/office/word/2010/wordprocessingGroup" xmlns:wpi="http://schemas.microsoft.com/office/word/2010/wordprocessingInk" xmlns:wne="http://schemas.microsoft.com/office/word/2006/wordml" xmlns:wps="http://schemas.microsoft.com/office/word/2010/wordprocessingShape" mc:Ignorable="w14 w15 wp14">
+  <w:tbl>
+    <w:tblPr>
+      <w:tblW w:w="0" w:type="auto"/>
+      <w:tblLook w:val="04A0" w:firstRow="1" w:lastRow="0" w:firstColumn="1" w:lastColumn="0" w:noHBand="0" w:noVBand="1"/>
+    </w:tblPr>
+    <w:tblGrid>
+      <w:gridCol w:w="3402"/>
+      <w:gridCol w:w="3402"/>
+      <w:gridCol w:w="3402"/>
+    </w:tblGrid>
+    <w:tr>
+      <w:tc>
+        <w:tcPr>
+          <w:tcW w:w="3402" w:type="dxa"/>
+        </w:tcPr>
+        <w:p>
+          <w:pPr>
+            <w:pStyle w:val="Header"/>
+            <w:ind w:left="-115"/>
+            <w:jc w:val="left"/>
+          </w:pPr>
+        </w:p>
+      </w:tc>
+      <w:tc>
+        <w:tcPr>
+          <w:tcW w:w="3402" w:type="dxa"/>
+        </w:tcPr>
+        <w:p>
+          <w:pPr>
+            <w:pStyle w:val="Header"/>
+            <w:jc w:val="center"/>
+          </w:pPr>
+        </w:p>
+      </w:tc>
+      <w:tc>
+        <w:tcPr>
+          <w:tcW w:w="3402" w:type="dxa"/>
+        </w:tcPr>
+        <w:p>
+          <w:pPr>
+            <w:pStyle w:val="Header"/>
+            <w:ind w:right="-115"/>
+            <w:jc w:val="right"/>
+          </w:pPr>
+        </w:p>
+      </w:tc>
+    </w:tr>
+  </w:tbl>
+  <w:p>
+    <w:pPr>
+      <w:pStyle w:val="Header"/>
+    </w:pPr>
+  </w:p>
+</w:hdr>
+</file>
+
 <file path=word/numbering.xml><?xml version="1.0" encoding="utf-8"?>
-<w:numbering xmlns:wpc="http://schemas.microsoft.com/office/word/2010/wordprocessingCanvas" xmlns:cx="http://schemas.microsoft.com/office/drawing/2014/chartex" xmlns:cx1="http://schemas.microsoft.com/office/drawing/2015/9/8/chartex" xmlns:mc="http://schemas.openxmlformats.org/markup-compatibility/2006" xmlns:o="urn:schemas-microsoft-com:office:office" xmlns:r="http://schemas.openxmlformats.org/officeDocument/2006/relationships" xmlns:m="http://schemas.openxmlformats.org/officeDocument/2006/math" xmlns:v="urn:schemas-microsoft-com:vml" xmlns:wp14="http://schemas.microsoft.com/office/word/2010/wordprocessingDrawing" xmlns:wp="http://schemas.openxmlformats.org/drawingml/2006/wordprocessingDrawing" xmlns:w10="urn:schemas-microsoft-com:office:word" xmlns:w="http://schemas.openxmlformats.org/wordprocessingml/2006/main" xmlns:w14="http://schemas.microsoft.com/office/word/2010/wordml" xmlns:w15="http://schemas.microsoft.com/office/word/2012/wordml" xmlns:w16se="http://schemas.microsoft.com/office/word/2015/wordml/symex" xmlns:wpg="http://schemas.microsoft.com/office/word/2010/wordprocessingGroup" xmlns:wpi="http://schemas.microsoft.com/office/word/2010/wordprocessingInk" xmlns:wne="http://schemas.microsoft.com/office/word/2006/wordml" xmlns:wps="http://schemas.microsoft.com/office/word/2010/wordprocessingShape" mc:Ignorable="w14 w15 w16se wp14">
+<w:numbering xmlns:wpc="http://schemas.microsoft.com/office/word/2010/wordprocessingCanvas" xmlns:mc="http://schemas.openxmlformats.org/markup-compatibility/2006" xmlns:o="urn:schemas-microsoft-com:office:office" xmlns:r="http://schemas.openxmlformats.org/officeDocument/2006/relationships" xmlns:m="http://schemas.openxmlformats.org/officeDocument/2006/math" xmlns:v="urn:schemas-microsoft-com:vml" xmlns:wp14="http://schemas.microsoft.com/office/word/2010/wordprocessingDrawing" xmlns:wp="http://schemas.openxmlformats.org/drawingml/2006/wordprocessingDrawing" xmlns:w10="urn:schemas-microsoft-com:office:word" xmlns:w="http://schemas.openxmlformats.org/wordprocessingml/2006/main" xmlns:w14="http://schemas.microsoft.com/office/word/2010/wordml" xmlns:w15="http://schemas.microsoft.com/office/word/2012/wordml" xmlns:wpg="http://schemas.microsoft.com/office/word/2010/wordprocessingGroup" xmlns:wpi="http://schemas.microsoft.com/office/word/2010/wordprocessingInk" xmlns:wne="http://schemas.microsoft.com/office/word/2006/wordml" xmlns:wps="http://schemas.microsoft.com/office/word/2010/wordprocessingShape" mc:Ignorable="w14 w15 wp14">
   <w:abstractNum w:abstractNumId="0" w15:restartNumberingAfterBreak="0">
     <w:nsid w:val="07F72E7D"/>
     <w:multiLevelType w:val="multilevel"/>
@@ -6415,7 +6491,7 @@
     <w:lvl w:ilvl="0">
       <w:start w:val="1"/>
       <w:numFmt w:val="decimal"/>
-      <w:pStyle w:val="Titre1"/>
+      <w:pStyle w:val="Heading1"/>
       <w:lvlText w:val="%1."/>
       <w:lvlJc w:val="right"/>
       <w:pPr>
@@ -6428,7 +6504,7 @@
     <w:lvl w:ilvl="1">
       <w:start w:val="1"/>
       <w:numFmt w:val="decimal"/>
-      <w:pStyle w:val="Titre2"/>
+      <w:pStyle w:val="Heading2"/>
       <w:lvlText w:val="%1.%2."/>
       <w:lvlJc w:val="right"/>
       <w:pPr>
@@ -6441,7 +6517,7 @@
     <w:lvl w:ilvl="2">
       <w:start w:val="1"/>
       <w:numFmt w:val="decimal"/>
-      <w:pStyle w:val="Titre3"/>
+      <w:pStyle w:val="Heading3"/>
       <w:lvlText w:val="%1.%2.%3."/>
       <w:lvlJc w:val="right"/>
       <w:pPr>
@@ -7788,7 +7864,7 @@
 </file>
 
 <file path=word/people.xml><?xml version="1.0" encoding="utf-8"?>
-<w15:people xmlns:wpc="http://schemas.microsoft.com/office/word/2010/wordprocessingCanvas" xmlns:cx="http://schemas.microsoft.com/office/drawing/2014/chartex" xmlns:cx1="http://schemas.microsoft.com/office/drawing/2015/9/8/chartex" xmlns:mc="http://schemas.openxmlformats.org/markup-compatibility/2006" xmlns:o="urn:schemas-microsoft-com:office:office" xmlns:r="http://schemas.openxmlformats.org/officeDocument/2006/relationships" xmlns:m="http://schemas.openxmlformats.org/officeDocument/2006/math" xmlns:v="urn:schemas-microsoft-com:vml" xmlns:wp14="http://schemas.microsoft.com/office/word/2010/wordprocessingDrawing" xmlns:wp="http://schemas.openxmlformats.org/drawingml/2006/wordprocessingDrawing" xmlns:w10="urn:schemas-microsoft-com:office:word" xmlns:w="http://schemas.openxmlformats.org/wordprocessingml/2006/main" xmlns:w14="http://schemas.microsoft.com/office/word/2010/wordml" xmlns:w15="http://schemas.microsoft.com/office/word/2012/wordml" xmlns:w16se="http://schemas.microsoft.com/office/word/2015/wordml/symex" xmlns:wpg="http://schemas.microsoft.com/office/word/2010/wordprocessingGroup" xmlns:wpi="http://schemas.microsoft.com/office/word/2010/wordprocessingInk" xmlns:wne="http://schemas.microsoft.com/office/word/2006/wordml" xmlns:wps="http://schemas.microsoft.com/office/word/2010/wordprocessingShape" mc:Ignorable="w14 w15 w16se wp14">
+<w15:people xmlns:wpc="http://schemas.microsoft.com/office/word/2010/wordprocessingCanvas" xmlns:mc="http://schemas.openxmlformats.org/markup-compatibility/2006" xmlns:o="urn:schemas-microsoft-com:office:office" xmlns:r="http://schemas.openxmlformats.org/officeDocument/2006/relationships" xmlns:m="http://schemas.openxmlformats.org/officeDocument/2006/math" xmlns:v="urn:schemas-microsoft-com:vml" xmlns:wp14="http://schemas.microsoft.com/office/word/2010/wordprocessingDrawing" xmlns:wp="http://schemas.openxmlformats.org/drawingml/2006/wordprocessingDrawing" xmlns:w10="urn:schemas-microsoft-com:office:word" xmlns:w="http://schemas.openxmlformats.org/wordprocessingml/2006/main" xmlns:w14="http://schemas.microsoft.com/office/word/2010/wordml" xmlns:w15="http://schemas.microsoft.com/office/word/2012/wordml" xmlns:wpg="http://schemas.microsoft.com/office/word/2010/wordprocessingGroup" xmlns:wpi="http://schemas.microsoft.com/office/word/2010/wordprocessingInk" xmlns:wne="http://schemas.microsoft.com/office/word/2006/wordml" xmlns:wps="http://schemas.microsoft.com/office/word/2010/wordprocessingShape" mc:Ignorable="w14 w15 wp14">
   <w15:person w15:author="Guillaume Ambrois">
     <w15:presenceInfo w15:providerId="Windows Live" w15:userId="8add7868e888fe33"/>
   </w15:person>
@@ -7796,7 +7872,7 @@
 </file>
 
 <file path=word/styles.xml><?xml version="1.0" encoding="utf-8"?>
-<w:styles xmlns:mc="http://schemas.openxmlformats.org/markup-compatibility/2006" xmlns:r="http://schemas.openxmlformats.org/officeDocument/2006/relationships" xmlns:w="http://schemas.openxmlformats.org/wordprocessingml/2006/main" xmlns:w14="http://schemas.microsoft.com/office/word/2010/wordml" xmlns:w15="http://schemas.microsoft.com/office/word/2012/wordml" xmlns:w16se="http://schemas.microsoft.com/office/word/2015/wordml/symex" mc:Ignorable="w14 w15 w16se">
+<w:styles xmlns:mc="http://schemas.openxmlformats.org/markup-compatibility/2006" xmlns:r="http://schemas.openxmlformats.org/officeDocument/2006/relationships" xmlns:w="http://schemas.openxmlformats.org/wordprocessingml/2006/main" xmlns:w14="http://schemas.microsoft.com/office/word/2010/wordml" xmlns:w15="http://schemas.microsoft.com/office/word/2012/wordml" mc:Ignorable="w14 w15">
   <w:docDefaults>
     <w:rPrDefault>
       <w:rPr>
@@ -8195,7 +8271,7 @@
       <w:spacing w:after="120"/>
     </w:pPr>
   </w:style>
-  <w:style w:type="paragraph" w:styleId="Titre1">
+  <w:style w:type="paragraph" w:styleId="Heading1">
     <w:name w:val="heading 1"/>
     <w:basedOn w:val="Normal"/>
     <w:next w:val="Normal"/>
@@ -8217,7 +8293,7 @@
       <w:szCs w:val="36"/>
     </w:rPr>
   </w:style>
-  <w:style w:type="paragraph" w:styleId="Titre2">
+  <w:style w:type="paragraph" w:styleId="Heading2">
     <w:name w:val="heading 2"/>
     <w:basedOn w:val="Normal"/>
     <w:next w:val="Normal"/>
@@ -8239,7 +8315,7 @@
       <w:szCs w:val="32"/>
     </w:rPr>
   </w:style>
-  <w:style w:type="paragraph" w:styleId="Titre3">
+  <w:style w:type="paragraph" w:styleId="Heading3">
     <w:name w:val="heading 3"/>
     <w:basedOn w:val="Normal"/>
     <w:next w:val="Normal"/>
@@ -8262,7 +8338,7 @@
       <w:szCs w:val="28"/>
     </w:rPr>
   </w:style>
-  <w:style w:type="paragraph" w:styleId="Titre4">
+  <w:style w:type="paragraph" w:styleId="Heading4">
     <w:name w:val="heading 4"/>
     <w:basedOn w:val="Normal"/>
     <w:next w:val="Normal"/>
@@ -8277,7 +8353,7 @@
       <w:color w:val="666666"/>
     </w:rPr>
   </w:style>
-  <w:style w:type="paragraph" w:styleId="Titre5">
+  <w:style w:type="paragraph" w:styleId="Heading5">
     <w:name w:val="heading 5"/>
     <w:basedOn w:val="Normal"/>
     <w:next w:val="Normal"/>
@@ -8294,7 +8370,7 @@
       <w:szCs w:val="22"/>
     </w:rPr>
   </w:style>
-  <w:style w:type="paragraph" w:styleId="Titre6">
+  <w:style w:type="paragraph" w:styleId="Heading6">
     <w:name w:val="heading 6"/>
     <w:basedOn w:val="Normal"/>
     <w:next w:val="Normal"/>
@@ -8312,13 +8388,13 @@
       <w:szCs w:val="22"/>
     </w:rPr>
   </w:style>
-  <w:style w:type="character" w:default="1" w:styleId="Policepardfaut">
+  <w:style w:type="character" w:default="1" w:styleId="DefaultParagraphFont">
     <w:name w:val="Default Paragraph Font"/>
     <w:uiPriority w:val="1"/>
     <w:semiHidden/>
     <w:unhideWhenUsed/>
   </w:style>
-  <w:style w:type="table" w:default="1" w:styleId="TableauNormal">
+  <w:style w:type="table" w:default="1" w:styleId="TableNormal">
     <w:name w:val="Normal Table"/>
     <w:uiPriority w:val="99"/>
     <w:semiHidden/>
@@ -8333,14 +8409,14 @@
       </w:tblCellMar>
     </w:tblPr>
   </w:style>
-  <w:style w:type="numbering" w:default="1" w:styleId="Aucuneliste">
+  <w:style w:type="numbering" w:default="1" w:styleId="NoList">
     <w:name w:val="No List"/>
     <w:uiPriority w:val="99"/>
     <w:semiHidden/>
     <w:unhideWhenUsed/>
   </w:style>
-  <w:style w:type="table" w:customStyle="1" w:styleId="TableNormal">
-    <w:name w:val="Table Normal"/>
+  <w:style w:type="table" w:customStyle="1" w:styleId="NormalTable0">
+    <w:name w:val="Normal Table0"/>
     <w:tblPr>
       <w:tblCellMar>
         <w:top w:w="0" w:type="dxa"/>
@@ -8350,7 +8426,7 @@
       </w:tblCellMar>
     </w:tblPr>
   </w:style>
-  <w:style w:type="paragraph" w:styleId="Titre">
+  <w:style w:type="paragraph" w:styleId="Title">
     <w:name w:val="Title"/>
     <w:basedOn w:val="Normal"/>
     <w:next w:val="Normal"/>
@@ -8368,7 +8444,7 @@
       <w:szCs w:val="52"/>
     </w:rPr>
   </w:style>
-  <w:style w:type="paragraph" w:styleId="Sous-titre">
+  <w:style w:type="paragraph" w:styleId="Subtitle">
     <w:name w:val="Subtitle"/>
     <w:basedOn w:val="Normal"/>
     <w:next w:val="Normal"/>
@@ -8389,16 +8465,16 @@
     </w:rPr>
   </w:style>
   <w:style w:type="table" w:customStyle="1" w:styleId="a">
-    <w:basedOn w:val="TableNormal"/>
+    <w:basedOn w:val="NormalTable0"/>
     <w:tblPr>
       <w:tblStyleRowBandSize w:val="1"/>
       <w:tblStyleColBandSize w:val="1"/>
     </w:tblPr>
   </w:style>
-  <w:style w:type="paragraph" w:styleId="Commentaire">
+  <w:style w:type="paragraph" w:styleId="CommentText">
     <w:name w:val="annotation text"/>
     <w:basedOn w:val="Normal"/>
-    <w:link w:val="CommentaireCar"/>
+    <w:link w:val="CommentTextChar"/>
     <w:uiPriority w:val="99"/>
     <w:semiHidden/>
     <w:unhideWhenUsed/>
@@ -8410,10 +8486,10 @@
       <w:szCs w:val="20"/>
     </w:rPr>
   </w:style>
-  <w:style w:type="character" w:customStyle="1" w:styleId="CommentaireCar">
-    <w:name w:val="Commentaire Car"/>
-    <w:basedOn w:val="Policepardfaut"/>
-    <w:link w:val="Commentaire"/>
+  <w:style w:type="character" w:customStyle="1" w:styleId="CommentTextChar">
+    <w:name w:val="Comment Text Char"/>
+    <w:basedOn w:val="DefaultParagraphFont"/>
+    <w:link w:val="CommentText"/>
     <w:uiPriority w:val="99"/>
     <w:semiHidden/>
     <w:rPr>
@@ -8421,9 +8497,9 @@
       <w:szCs w:val="20"/>
     </w:rPr>
   </w:style>
-  <w:style w:type="character" w:styleId="Marquedecommentaire">
+  <w:style w:type="character" w:styleId="CommentReference">
     <w:name w:val="annotation reference"/>
-    <w:basedOn w:val="Policepardfaut"/>
+    <w:basedOn w:val="DefaultParagraphFont"/>
     <w:uiPriority w:val="99"/>
     <w:semiHidden/>
     <w:unhideWhenUsed/>
@@ -8432,10 +8508,10 @@
       <w:szCs w:val="16"/>
     </w:rPr>
   </w:style>
-  <w:style w:type="paragraph" w:styleId="Textedebulles">
+  <w:style w:type="paragraph" w:styleId="BalloonText">
     <w:name w:val="Balloon Text"/>
     <w:basedOn w:val="Normal"/>
-    <w:link w:val="TextedebullesCar"/>
+    <w:link w:val="BalloonTextChar"/>
     <w:uiPriority w:val="99"/>
     <w:semiHidden/>
     <w:unhideWhenUsed/>
@@ -8449,10 +8525,10 @@
       <w:szCs w:val="18"/>
     </w:rPr>
   </w:style>
-  <w:style w:type="character" w:customStyle="1" w:styleId="TextedebullesCar">
-    <w:name w:val="Texte de bulles Car"/>
-    <w:basedOn w:val="Policepardfaut"/>
-    <w:link w:val="Textedebulles"/>
+  <w:style w:type="character" w:customStyle="1" w:styleId="BalloonTextChar">
+    <w:name w:val="Balloon Text Char"/>
+    <w:basedOn w:val="DefaultParagraphFont"/>
+    <w:link w:val="BalloonText"/>
     <w:uiPriority w:val="99"/>
     <w:semiHidden/>
     <w:rsid w:val="00CB753D"/>
@@ -8462,9 +8538,9 @@
       <w:szCs w:val="18"/>
     </w:rPr>
   </w:style>
-  <w:style w:type="paragraph" w:styleId="En-ttedetabledesmatires">
+  <w:style w:type="paragraph" w:styleId="TOCHeading">
     <w:name w:val="TOC Heading"/>
-    <w:basedOn w:val="Titre1"/>
+    <w:basedOn w:val="Heading1"/>
     <w:next w:val="Normal"/>
     <w:uiPriority w:val="39"/>
     <w:unhideWhenUsed/>
@@ -8485,7 +8561,7 @@
       <w:szCs w:val="32"/>
     </w:rPr>
   </w:style>
-  <w:style w:type="paragraph" w:styleId="TM1">
+  <w:style w:type="paragraph" w:styleId="TOC1">
     <w:name w:val="toc 1"/>
     <w:basedOn w:val="Normal"/>
     <w:next w:val="Normal"/>
@@ -8506,7 +8582,7 @@
       <w:szCs w:val="20"/>
     </w:rPr>
   </w:style>
-  <w:style w:type="paragraph" w:styleId="TM2">
+  <w:style w:type="paragraph" w:styleId="TOC2">
     <w:name w:val="toc 2"/>
     <w:basedOn w:val="Normal"/>
     <w:next w:val="Normal"/>
@@ -8525,7 +8601,7 @@
       <w:szCs w:val="20"/>
     </w:rPr>
   </w:style>
-  <w:style w:type="paragraph" w:styleId="TM3">
+  <w:style w:type="paragraph" w:styleId="TOC3">
     <w:name w:val="toc 3"/>
     <w:basedOn w:val="Normal"/>
     <w:next w:val="Normal"/>
@@ -8545,9 +8621,9 @@
       <w:szCs w:val="20"/>
     </w:rPr>
   </w:style>
-  <w:style w:type="character" w:styleId="Lienhypertexte">
+  <w:style w:type="character" w:styleId="Hyperlink">
     <w:name w:val="Hyperlink"/>
-    <w:basedOn w:val="Policepardfaut"/>
+    <w:basedOn w:val="DefaultParagraphFont"/>
     <w:uiPriority w:val="99"/>
     <w:unhideWhenUsed/>
     <w:rsid w:val="00994A6B"/>
@@ -8558,7 +8634,7 @@
       <w:u w:val="single"/>
     </w:rPr>
   </w:style>
-  <w:style w:type="paragraph" w:styleId="TM4">
+  <w:style w:type="paragraph" w:styleId="TOC4">
     <w:name w:val="toc 4"/>
     <w:basedOn w:val="Normal"/>
     <w:next w:val="Normal"/>
@@ -8576,7 +8652,7 @@
       <w:szCs w:val="18"/>
     </w:rPr>
   </w:style>
-  <w:style w:type="paragraph" w:styleId="TM5">
+  <w:style w:type="paragraph" w:styleId="TOC5">
     <w:name w:val="toc 5"/>
     <w:basedOn w:val="Normal"/>
     <w:next w:val="Normal"/>
@@ -8594,7 +8670,7 @@
       <w:szCs w:val="18"/>
     </w:rPr>
   </w:style>
-  <w:style w:type="paragraph" w:styleId="TM6">
+  <w:style w:type="paragraph" w:styleId="TOC6">
     <w:name w:val="toc 6"/>
     <w:basedOn w:val="Normal"/>
     <w:next w:val="Normal"/>
@@ -8612,7 +8688,7 @@
       <w:szCs w:val="18"/>
     </w:rPr>
   </w:style>
-  <w:style w:type="paragraph" w:styleId="TM7">
+  <w:style w:type="paragraph" w:styleId="TOC7">
     <w:name w:val="toc 7"/>
     <w:basedOn w:val="Normal"/>
     <w:next w:val="Normal"/>
@@ -8630,7 +8706,7 @@
       <w:szCs w:val="18"/>
     </w:rPr>
   </w:style>
-  <w:style w:type="paragraph" w:styleId="TM8">
+  <w:style w:type="paragraph" w:styleId="TOC8">
     <w:name w:val="toc 8"/>
     <w:basedOn w:val="Normal"/>
     <w:next w:val="Normal"/>
@@ -8648,7 +8724,7 @@
       <w:szCs w:val="18"/>
     </w:rPr>
   </w:style>
-  <w:style w:type="paragraph" w:styleId="TM9">
+  <w:style w:type="paragraph" w:styleId="TOC9">
     <w:name w:val="toc 9"/>
     <w:basedOn w:val="Normal"/>
     <w:next w:val="Normal"/>
@@ -8666,7 +8742,7 @@
       <w:szCs w:val="18"/>
     </w:rPr>
   </w:style>
-  <w:style w:type="paragraph" w:styleId="Paragraphedeliste">
+  <w:style w:type="paragraph" w:styleId="ListParagraph">
     <w:name w:val="List Paragraph"/>
     <w:basedOn w:val="Normal"/>
     <w:uiPriority w:val="34"/>
@@ -8685,10 +8761,10 @@
       <w:spacing w:after="0"/>
     </w:pPr>
   </w:style>
-  <w:style w:type="paragraph" w:styleId="En-tte">
+  <w:style w:type="paragraph" w:styleId="Header">
     <w:name w:val="header"/>
     <w:basedOn w:val="Normal"/>
-    <w:link w:val="En-tteCar"/>
+    <w:link w:val="HeaderChar"/>
     <w:uiPriority w:val="99"/>
     <w:unhideWhenUsed/>
     <w:rsid w:val="005B5A82"/>
@@ -8700,17 +8776,17 @@
       <w:spacing w:after="0" w:line="240" w:lineRule="auto"/>
     </w:pPr>
   </w:style>
-  <w:style w:type="character" w:customStyle="1" w:styleId="En-tteCar">
-    <w:name w:val="En-tête Car"/>
-    <w:basedOn w:val="Policepardfaut"/>
-    <w:link w:val="En-tte"/>
+  <w:style w:type="character" w:customStyle="1" w:styleId="HeaderChar">
+    <w:name w:val="Header Char"/>
+    <w:basedOn w:val="DefaultParagraphFont"/>
+    <w:link w:val="Header"/>
     <w:uiPriority w:val="99"/>
     <w:rsid w:val="005B5A82"/>
   </w:style>
-  <w:style w:type="paragraph" w:styleId="Pieddepage">
+  <w:style w:type="paragraph" w:styleId="Footer">
     <w:name w:val="footer"/>
     <w:basedOn w:val="Normal"/>
-    <w:link w:val="PieddepageCar"/>
+    <w:link w:val="FooterChar"/>
     <w:uiPriority w:val="99"/>
     <w:unhideWhenUsed/>
     <w:rsid w:val="005B5A82"/>
@@ -8722,18 +8798,18 @@
       <w:spacing w:after="0" w:line="240" w:lineRule="auto"/>
     </w:pPr>
   </w:style>
-  <w:style w:type="character" w:customStyle="1" w:styleId="PieddepageCar">
-    <w:name w:val="Pied de page Car"/>
-    <w:basedOn w:val="Policepardfaut"/>
-    <w:link w:val="Pieddepage"/>
+  <w:style w:type="character" w:customStyle="1" w:styleId="FooterChar">
+    <w:name w:val="Footer Char"/>
+    <w:basedOn w:val="DefaultParagraphFont"/>
+    <w:link w:val="Footer"/>
     <w:uiPriority w:val="99"/>
     <w:rsid w:val="005B5A82"/>
   </w:style>
-  <w:style w:type="paragraph" w:styleId="Objetducommentaire">
+  <w:style w:type="paragraph" w:styleId="CommentSubject">
     <w:name w:val="annotation subject"/>
-    <w:basedOn w:val="Commentaire"/>
-    <w:next w:val="Commentaire"/>
-    <w:link w:val="ObjetducommentaireCar"/>
+    <w:basedOn w:val="CommentText"/>
+    <w:next w:val="CommentText"/>
+    <w:link w:val="CommentSubjectChar"/>
     <w:uiPriority w:val="99"/>
     <w:semiHidden/>
     <w:unhideWhenUsed/>
@@ -8743,10 +8819,10 @@
       <w:bCs/>
     </w:rPr>
   </w:style>
-  <w:style w:type="character" w:customStyle="1" w:styleId="ObjetducommentaireCar">
-    <w:name w:val="Objet du commentaire Car"/>
-    <w:basedOn w:val="CommentaireCar"/>
-    <w:link w:val="Objetducommentaire"/>
+  <w:style w:type="character" w:customStyle="1" w:styleId="CommentSubjectChar">
+    <w:name w:val="Comment Subject Char"/>
+    <w:basedOn w:val="CommentTextChar"/>
+    <w:link w:val="CommentSubject"/>
     <w:uiPriority w:val="99"/>
     <w:semiHidden/>
     <w:rsid w:val="00613755"/>
@@ -8756,6 +8832,25 @@
       <w:sz w:val="20"/>
       <w:szCs w:val="20"/>
     </w:rPr>
+  </w:style>
+  <w:style w:type="table" w:styleId="TableGrid">
+    <w:name w:val="Table Grid"/>
+    <w:basedOn w:val="TableNormal"/>
+    <w:uiPriority w:val="59"/>
+    <w:rsid w:val="00FB4123"/>
+    <w:pPr>
+      <w:spacing w:line="240" w:lineRule="auto"/>
+    </w:pPr>
+    <w:tblPr>
+      <w:tblBorders>
+        <w:top w:val="single" w:sz="4" w:space="0" w:color="000000" w:themeColor="text1"/>
+        <w:left w:val="single" w:sz="4" w:space="0" w:color="000000" w:themeColor="text1"/>
+        <w:bottom w:val="single" w:sz="4" w:space="0" w:color="000000" w:themeColor="text1"/>
+        <w:right w:val="single" w:sz="4" w:space="0" w:color="000000" w:themeColor="text1"/>
+        <w:insideH w:val="single" w:sz="4" w:space="0" w:color="000000" w:themeColor="text1"/>
+        <w:insideV w:val="single" w:sz="4" w:space="0" w:color="000000" w:themeColor="text1"/>
+      </w:tblBorders>
+    </w:tblPr>
   </w:style>
 </w:styles>
 </file>
@@ -9026,7 +9121,7 @@
 </file>
 
 <file path=customXml/itemProps1.xml><?xml version="1.0" encoding="utf-8"?>
-<ds:datastoreItem xmlns:ds="http://schemas.openxmlformats.org/officeDocument/2006/customXml" ds:itemID="{3252072B-2BEE-4600-AEC8-124B44C84598}">
+<ds:datastoreItem xmlns:ds="http://schemas.openxmlformats.org/officeDocument/2006/customXml" ds:itemID="{5619FADF-C44F-422F-81CC-96BADAFCBA85}">
   <ds:schemaRefs>
     <ds:schemaRef ds:uri="http://schemas.openxmlformats.org/officeDocument/2006/bibliography"/>
   </ds:schemaRefs>

</xml_diff>